<commit_message>
add English version Readme
</commit_message>
<xml_diff>
--- a/Design/Byzantine.docx
+++ b/Design/Byzantine.docx
@@ -5,1359 +5,6 @@
     <w:p>
       <w:bookmarkStart w:id="0" w:name="_GoBack"/>
       <w:bookmarkEnd w:id="0"/>
-      <w:r>
-        <w:rPr>
-          <w:rFonts w:hint="eastAsia"/>
-          <w:noProof/>
-        </w:rPr>
-        <mc:AlternateContent>
-          <mc:Choice Requires="wps">
-            <w:drawing>
-              <wp:anchor distT="0" distB="0" distL="114300" distR="114300" simplePos="0" relativeHeight="251693056" behindDoc="0" locked="0" layoutInCell="1" allowOverlap="1" wp14:anchorId="7FD4910F" wp14:editId="72DA1FB4">
-                <wp:simplePos x="0" y="0"/>
-                <wp:positionH relativeFrom="column">
-                  <wp:posOffset>6895750</wp:posOffset>
-                </wp:positionH>
-                <wp:positionV relativeFrom="paragraph">
-                  <wp:posOffset>427839</wp:posOffset>
-                </wp:positionV>
-                <wp:extent cx="0" cy="4856782"/>
-                <wp:effectExtent l="0" t="0" r="12700" b="7620"/>
-                <wp:wrapNone/>
-                <wp:docPr id="21" name="Straight Connector 21"/>
-                <wp:cNvGraphicFramePr/>
-                <a:graphic xmlns:a="http://schemas.openxmlformats.org/drawingml/2006/main">
-                  <a:graphicData uri="http://schemas.microsoft.com/office/word/2010/wordprocessingShape">
-                    <wps:wsp>
-                      <wps:cNvCnPr/>
-                      <wps:spPr>
-                        <a:xfrm flipV="1">
-                          <a:off x="0" y="0"/>
-                          <a:ext cx="0" cy="4856782"/>
-                        </a:xfrm>
-                        <a:prstGeom prst="line">
-                          <a:avLst/>
-                        </a:prstGeom>
-                        <a:ln>
-                          <a:prstDash val="lgDash"/>
-                        </a:ln>
-                      </wps:spPr>
-                      <wps:style>
-                        <a:lnRef idx="1">
-                          <a:schemeClr val="accent1"/>
-                        </a:lnRef>
-                        <a:fillRef idx="0">
-                          <a:schemeClr val="accent1"/>
-                        </a:fillRef>
-                        <a:effectRef idx="0">
-                          <a:schemeClr val="accent1"/>
-                        </a:effectRef>
-                        <a:fontRef idx="minor">
-                          <a:schemeClr val="tx1"/>
-                        </a:fontRef>
-                      </wps:style>
-                      <wps:bodyPr/>
-                    </wps:wsp>
-                  </a:graphicData>
-                </a:graphic>
-                <wp14:sizeRelH relativeFrom="margin">
-                  <wp14:pctWidth>0</wp14:pctWidth>
-                </wp14:sizeRelH>
-                <wp14:sizeRelV relativeFrom="margin">
-                  <wp14:pctHeight>0</wp14:pctHeight>
-                </wp14:sizeRelV>
-              </wp:anchor>
-            </w:drawing>
-          </mc:Choice>
-          <mc:Fallback>
-            <w:pict>
-              <v:line w14:anchorId="56F877BD" id="Straight Connector 21" o:spid="_x0000_s1026" style="position:absolute;flip:y;z-index:251693056;visibility:visible;mso-wrap-style:square;mso-width-percent:0;mso-height-percent:0;mso-wrap-distance-left:9pt;mso-wrap-distance-top:0;mso-wrap-distance-right:9pt;mso-wrap-distance-bottom:0;mso-position-horizontal:absolute;mso-position-horizontal-relative:text;mso-position-vertical:absolute;mso-position-vertical-relative:text;mso-width-percent:0;mso-height-percent:0;mso-width-relative:margin;mso-height-relative:margin" from="542.95pt,33.7pt" to="542.95pt,416.1pt" o:gfxdata="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" strokecolor="#4472c4 [3204]" strokeweight=".5pt">
-                <v:stroke dashstyle="longDash" joinstyle="miter"/>
-              </v:line>
-            </w:pict>
-          </mc:Fallback>
-        </mc:AlternateContent>
-      </w:r>
-      <w:r>
-        <w:rPr>
-          <w:rFonts w:hint="eastAsia"/>
-          <w:noProof/>
-        </w:rPr>
-        <mc:AlternateContent>
-          <mc:Choice Requires="wps">
-            <w:drawing>
-              <wp:anchor distT="0" distB="0" distL="114300" distR="114300" simplePos="0" relativeHeight="251732992" behindDoc="0" locked="0" layoutInCell="1" allowOverlap="1" wp14:anchorId="373D84C9" wp14:editId="2FF70033">
-                <wp:simplePos x="0" y="0"/>
-                <wp:positionH relativeFrom="column">
-                  <wp:posOffset>5964677</wp:posOffset>
-                </wp:positionH>
-                <wp:positionV relativeFrom="paragraph">
-                  <wp:posOffset>5284097</wp:posOffset>
-                </wp:positionV>
-                <wp:extent cx="1828322" cy="687898"/>
-                <wp:effectExtent l="0" t="0" r="13335" b="10795"/>
-                <wp:wrapNone/>
-                <wp:docPr id="42" name="Rounded Rectangle 42"/>
-                <wp:cNvGraphicFramePr/>
-                <a:graphic xmlns:a="http://schemas.openxmlformats.org/drawingml/2006/main">
-                  <a:graphicData uri="http://schemas.microsoft.com/office/word/2010/wordprocessingShape">
-                    <wps:wsp>
-                      <wps:cNvSpPr/>
-                      <wps:spPr>
-                        <a:xfrm>
-                          <a:off x="0" y="0"/>
-                          <a:ext cx="1828322" cy="687898"/>
-                        </a:xfrm>
-                        <a:prstGeom prst="roundRect">
-                          <a:avLst/>
-                        </a:prstGeom>
-                      </wps:spPr>
-                      <wps:style>
-                        <a:lnRef idx="2">
-                          <a:schemeClr val="accent3"/>
-                        </a:lnRef>
-                        <a:fillRef idx="1">
-                          <a:schemeClr val="lt1"/>
-                        </a:fillRef>
-                        <a:effectRef idx="0">
-                          <a:schemeClr val="accent3"/>
-                        </a:effectRef>
-                        <a:fontRef idx="minor">
-                          <a:schemeClr val="dk1"/>
-                        </a:fontRef>
-                      </wps:style>
-                      <wps:txbx>
-                        <w:txbxContent>
-                          <w:p>
-                            <w:pPr>
-                              <w:jc w:val="center"/>
-                              <w:rPr>
-                                <w:sz w:val="18"/>
-                                <w:szCs w:val="18"/>
-                              </w:rPr>
-                            </w:pPr>
-                            <w:r>
-                              <w:rPr>
-                                <w:rFonts w:hint="eastAsia"/>
-                                <w:sz w:val="18"/>
-                                <w:szCs w:val="18"/>
-                              </w:rPr>
-                              <w:t>区块高度</w:t>
-                            </w:r>
-                            <w:proofErr w:type="spellStart"/>
-                            <w:r>
-                              <w:rPr>
-                                <w:sz w:val="18"/>
-                                <w:szCs w:val="18"/>
-                              </w:rPr>
-                              <w:t>T_match</w:t>
-                            </w:r>
-                            <w:proofErr w:type="spellEnd"/>
-                            <w:r>
-                              <w:rPr>
-                                <w:sz w:val="18"/>
-                                <w:szCs w:val="18"/>
-                              </w:rPr>
-                              <w:t xml:space="preserve">+ </w:t>
-                            </w:r>
-                            <w:proofErr w:type="spellStart"/>
-                            <w:r>
-                              <w:rPr>
-                                <w:sz w:val="18"/>
-                                <w:szCs w:val="18"/>
-                              </w:rPr>
-                              <w:t>T_fight</w:t>
-                            </w:r>
-                            <w:proofErr w:type="spellEnd"/>
-                          </w:p>
-                          <w:p>
-                            <w:pPr>
-                              <w:jc w:val="center"/>
-                              <w:rPr>
-                                <w:sz w:val="18"/>
-                                <w:szCs w:val="18"/>
-                              </w:rPr>
-                            </w:pPr>
-                            <w:r>
-                              <w:rPr>
-                                <w:rFonts w:hint="eastAsia"/>
-                                <w:sz w:val="18"/>
-                                <w:szCs w:val="18"/>
-                              </w:rPr>
-                              <w:t>对所有提供</w:t>
-                            </w:r>
-                            <w:proofErr w:type="spellStart"/>
-                            <w:r>
-                              <w:rPr>
-                                <w:sz w:val="18"/>
-                                <w:szCs w:val="18"/>
-                              </w:rPr>
-                              <w:t>nou</w:t>
-                            </w:r>
-                            <w:r>
-                              <w:rPr>
-                                <w:rFonts w:hint="eastAsia"/>
-                                <w:sz w:val="18"/>
-                                <w:szCs w:val="18"/>
-                              </w:rPr>
-                              <w:t>n</w:t>
-                            </w:r>
-                            <w:r>
-                              <w:rPr>
-                                <w:sz w:val="18"/>
-                                <w:szCs w:val="18"/>
-                              </w:rPr>
-                              <w:t>ce</w:t>
-                            </w:r>
-                            <w:proofErr w:type="spellEnd"/>
-                            <w:r>
-                              <w:rPr>
-                                <w:rFonts w:hint="eastAsia"/>
-                                <w:sz w:val="18"/>
-                                <w:szCs w:val="18"/>
-                              </w:rPr>
-                              <w:t>的玩家进行结算。战役结束</w:t>
-                            </w:r>
-                          </w:p>
-                          <w:p>
-                            <w:pPr>
-                              <w:rPr>
-                                <w:sz w:val="16"/>
-                                <w:szCs w:val="16"/>
-                              </w:rPr>
-                            </w:pPr>
-                          </w:p>
-                        </w:txbxContent>
-                      </wps:txbx>
-                      <wps:bodyPr rot="0" spcFirstLastPara="0" vertOverflow="overflow" horzOverflow="overflow" vert="horz" wrap="square" lIns="91440" tIns="45720" rIns="91440" bIns="45720" numCol="1" spcCol="0" rtlCol="0" fromWordArt="0" anchor="ctr" anchorCtr="0" forceAA="0" compatLnSpc="1">
-                        <a:prstTxWarp prst="textNoShape">
-                          <a:avLst/>
-                        </a:prstTxWarp>
-                        <a:noAutofit/>
-                      </wps:bodyPr>
-                    </wps:wsp>
-                  </a:graphicData>
-                </a:graphic>
-                <wp14:sizeRelH relativeFrom="margin">
-                  <wp14:pctWidth>0</wp14:pctWidth>
-                </wp14:sizeRelH>
-                <wp14:sizeRelV relativeFrom="margin">
-                  <wp14:pctHeight>0</wp14:pctHeight>
-                </wp14:sizeRelV>
-              </wp:anchor>
-            </w:drawing>
-          </mc:Choice>
-          <mc:Fallback>
-            <w:pict>
-              <v:roundrect w14:anchorId="373D84C9" id="Rounded Rectangle 42" o:spid="_x0000_s1026" style="position:absolute;margin-left:469.65pt;margin-top:416.05pt;width:143.95pt;height:54.15pt;z-index:251732992;visibility:visible;mso-wrap-style:square;mso-width-percent:0;mso-height-percent:0;mso-wrap-distance-left:9pt;mso-wrap-distance-top:0;mso-wrap-distance-right:9pt;mso-wrap-distance-bottom:0;mso-position-horizontal:absolute;mso-position-horizontal-relative:text;mso-position-vertical:absolute;mso-position-vertical-relative:text;mso-width-percent:0;mso-height-percent:0;mso-width-relative:margin;mso-height-relative:margin;v-text-anchor:middle" arcsize="10923f" o:gfxdata="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" fillcolor="white [3201]" strokecolor="#a5a5a5 [3206]" strokeweight="1pt">
-                <v:stroke joinstyle="miter"/>
-                <v:textbox>
-                  <w:txbxContent>
-                    <w:p>
-                      <w:pPr>
-                        <w:jc w:val="center"/>
-                        <w:rPr>
-                          <w:sz w:val="18"/>
-                          <w:szCs w:val="18"/>
-                        </w:rPr>
-                      </w:pPr>
-                      <w:r>
-                        <w:rPr>
-                          <w:rFonts w:hint="eastAsia"/>
-                          <w:sz w:val="18"/>
-                          <w:szCs w:val="18"/>
-                        </w:rPr>
-                        <w:t>区块高度</w:t>
-                      </w:r>
-                      <w:proofErr w:type="spellStart"/>
-                      <w:r>
-                        <w:rPr>
-                          <w:sz w:val="18"/>
-                          <w:szCs w:val="18"/>
-                        </w:rPr>
-                        <w:t>T_match</w:t>
-                      </w:r>
-                      <w:proofErr w:type="spellEnd"/>
-                      <w:r>
-                        <w:rPr>
-                          <w:sz w:val="18"/>
-                          <w:szCs w:val="18"/>
-                        </w:rPr>
-                        <w:t xml:space="preserve">+ </w:t>
-                      </w:r>
-                      <w:proofErr w:type="spellStart"/>
-                      <w:r>
-                        <w:rPr>
-                          <w:sz w:val="18"/>
-                          <w:szCs w:val="18"/>
-                        </w:rPr>
-                        <w:t>T_fight</w:t>
-                      </w:r>
-                      <w:proofErr w:type="spellEnd"/>
-                    </w:p>
-                    <w:p>
-                      <w:pPr>
-                        <w:jc w:val="center"/>
-                        <w:rPr>
-                          <w:sz w:val="18"/>
-                          <w:szCs w:val="18"/>
-                        </w:rPr>
-                      </w:pPr>
-                      <w:r>
-                        <w:rPr>
-                          <w:rFonts w:hint="eastAsia"/>
-                          <w:sz w:val="18"/>
-                          <w:szCs w:val="18"/>
-                        </w:rPr>
-                        <w:t>对所有提供</w:t>
-                      </w:r>
-                      <w:proofErr w:type="spellStart"/>
-                      <w:r>
-                        <w:rPr>
-                          <w:sz w:val="18"/>
-                          <w:szCs w:val="18"/>
-                        </w:rPr>
-                        <w:t>nou</w:t>
-                      </w:r>
-                      <w:r>
-                        <w:rPr>
-                          <w:rFonts w:hint="eastAsia"/>
-                          <w:sz w:val="18"/>
-                          <w:szCs w:val="18"/>
-                        </w:rPr>
-                        <w:t>n</w:t>
-                      </w:r>
-                      <w:r>
-                        <w:rPr>
-                          <w:sz w:val="18"/>
-                          <w:szCs w:val="18"/>
-                        </w:rPr>
-                        <w:t>ce</w:t>
-                      </w:r>
-                      <w:proofErr w:type="spellEnd"/>
-                      <w:r>
-                        <w:rPr>
-                          <w:rFonts w:hint="eastAsia"/>
-                          <w:sz w:val="18"/>
-                          <w:szCs w:val="18"/>
-                        </w:rPr>
-                        <w:t>的玩家进行结算。战役结束</w:t>
-                      </w:r>
-                    </w:p>
-                    <w:p>
-                      <w:pPr>
-                        <w:rPr>
-                          <w:sz w:val="16"/>
-                          <w:szCs w:val="16"/>
-                        </w:rPr>
-                      </w:pPr>
-                    </w:p>
-                  </w:txbxContent>
-                </v:textbox>
-              </v:roundrect>
-            </w:pict>
-          </mc:Fallback>
-        </mc:AlternateContent>
-      </w:r>
-      <w:r>
-        <w:rPr>
-          <w:rFonts w:hint="eastAsia"/>
-          <w:noProof/>
-        </w:rPr>
-        <mc:AlternateContent>
-          <mc:Choice Requires="wps">
-            <w:drawing>
-              <wp:anchor distT="0" distB="0" distL="114300" distR="114300" simplePos="0" relativeHeight="251730944" behindDoc="0" locked="0" layoutInCell="1" allowOverlap="1" wp14:anchorId="5CDA7666" wp14:editId="3F47DFF4">
-                <wp:simplePos x="0" y="0"/>
-                <wp:positionH relativeFrom="column">
-                  <wp:posOffset>3447875</wp:posOffset>
-                </wp:positionH>
-                <wp:positionV relativeFrom="paragraph">
-                  <wp:posOffset>5285063</wp:posOffset>
-                </wp:positionV>
-                <wp:extent cx="1182370" cy="502815"/>
-                <wp:effectExtent l="0" t="0" r="11430" b="18415"/>
-                <wp:wrapNone/>
-                <wp:docPr id="41" name="Rounded Rectangle 41"/>
-                <wp:cNvGraphicFramePr/>
-                <a:graphic xmlns:a="http://schemas.openxmlformats.org/drawingml/2006/main">
-                  <a:graphicData uri="http://schemas.microsoft.com/office/word/2010/wordprocessingShape">
-                    <wps:wsp>
-                      <wps:cNvSpPr/>
-                      <wps:spPr>
-                        <a:xfrm>
-                          <a:off x="0" y="0"/>
-                          <a:ext cx="1182370" cy="502815"/>
-                        </a:xfrm>
-                        <a:prstGeom prst="roundRect">
-                          <a:avLst/>
-                        </a:prstGeom>
-                      </wps:spPr>
-                      <wps:style>
-                        <a:lnRef idx="2">
-                          <a:schemeClr val="accent3"/>
-                        </a:lnRef>
-                        <a:fillRef idx="1">
-                          <a:schemeClr val="lt1"/>
-                        </a:fillRef>
-                        <a:effectRef idx="0">
-                          <a:schemeClr val="accent3"/>
-                        </a:effectRef>
-                        <a:fontRef idx="minor">
-                          <a:schemeClr val="dk1"/>
-                        </a:fontRef>
-                      </wps:style>
-                      <wps:txbx>
-                        <w:txbxContent>
-                          <w:p>
-                            <w:pPr>
-                              <w:jc w:val="center"/>
-                              <w:rPr>
-                                <w:sz w:val="16"/>
-                                <w:szCs w:val="16"/>
-                              </w:rPr>
-                            </w:pPr>
-                            <w:r>
-                              <w:rPr>
-                                <w:rFonts w:hint="eastAsia"/>
-                                <w:sz w:val="16"/>
-                                <w:szCs w:val="16"/>
-                              </w:rPr>
-                              <w:t>区块</w:t>
-                            </w:r>
-                            <w:r>
-                              <w:rPr>
-                                <w:rFonts w:hint="eastAsia"/>
-                                <w:sz w:val="16"/>
-                                <w:szCs w:val="16"/>
-                              </w:rPr>
-                              <w:t>高</w:t>
-                            </w:r>
-                            <w:r>
-                              <w:rPr>
-                                <w:rFonts w:hint="eastAsia"/>
-                                <w:sz w:val="16"/>
-                                <w:szCs w:val="16"/>
-                              </w:rPr>
-                              <w:t>度</w:t>
-                            </w:r>
-                            <w:proofErr w:type="spellStart"/>
-                            <w:r>
-                              <w:rPr>
-                                <w:sz w:val="16"/>
-                                <w:szCs w:val="16"/>
-                              </w:rPr>
-                              <w:t>T_match</w:t>
-                            </w:r>
-                            <w:proofErr w:type="spellEnd"/>
-                            <w:r>
-                              <w:rPr>
-                                <w:sz w:val="16"/>
-                                <w:szCs w:val="16"/>
-                              </w:rPr>
-                              <w:t>:</w:t>
-                            </w:r>
-                          </w:p>
-                          <w:p>
-                            <w:pPr>
-                              <w:jc w:val="center"/>
-                              <w:rPr>
-                                <w:rFonts w:hint="eastAsia"/>
-                                <w:sz w:val="16"/>
-                                <w:szCs w:val="16"/>
-                              </w:rPr>
-                            </w:pPr>
-                            <w:r>
-                              <w:rPr>
-                                <w:rFonts w:hint="eastAsia"/>
-                                <w:sz w:val="16"/>
-                                <w:szCs w:val="16"/>
-                              </w:rPr>
-                              <w:t>行军结束，关闭参与</w:t>
-                            </w:r>
-                          </w:p>
-                          <w:p>
-                            <w:pPr>
-                              <w:rPr>
-                                <w:sz w:val="16"/>
-                                <w:szCs w:val="16"/>
-                              </w:rPr>
-                            </w:pPr>
-                          </w:p>
-                        </w:txbxContent>
-                      </wps:txbx>
-                      <wps:bodyPr rot="0" spcFirstLastPara="0" vertOverflow="overflow" horzOverflow="overflow" vert="horz" wrap="square" lIns="91440" tIns="45720" rIns="91440" bIns="45720" numCol="1" spcCol="0" rtlCol="0" fromWordArt="0" anchor="ctr" anchorCtr="0" forceAA="0" compatLnSpc="1">
-                        <a:prstTxWarp prst="textNoShape">
-                          <a:avLst/>
-                        </a:prstTxWarp>
-                        <a:noAutofit/>
-                      </wps:bodyPr>
-                    </wps:wsp>
-                  </a:graphicData>
-                </a:graphic>
-                <wp14:sizeRelH relativeFrom="margin">
-                  <wp14:pctWidth>0</wp14:pctWidth>
-                </wp14:sizeRelH>
-                <wp14:sizeRelV relativeFrom="margin">
-                  <wp14:pctHeight>0</wp14:pctHeight>
-                </wp14:sizeRelV>
-              </wp:anchor>
-            </w:drawing>
-          </mc:Choice>
-          <mc:Fallback>
-            <w:pict>
-              <v:roundrect w14:anchorId="5CDA7666" id="Rounded Rectangle 41" o:spid="_x0000_s1027" style="position:absolute;margin-left:271.5pt;margin-top:416.15pt;width:93.1pt;height:39.6pt;z-index:251730944;visibility:visible;mso-wrap-style:square;mso-width-percent:0;mso-height-percent:0;mso-wrap-distance-left:9pt;mso-wrap-distance-top:0;mso-wrap-distance-right:9pt;mso-wrap-distance-bottom:0;mso-position-horizontal:absolute;mso-position-horizontal-relative:text;mso-position-vertical:absolute;mso-position-vertical-relative:text;mso-width-percent:0;mso-height-percent:0;mso-width-relative:margin;mso-height-relative:margin;v-text-anchor:middle" arcsize="10923f" o:gfxdata="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" fillcolor="white [3201]" strokecolor="#a5a5a5 [3206]" strokeweight="1pt">
-                <v:stroke joinstyle="miter"/>
-                <v:textbox>
-                  <w:txbxContent>
-                    <w:p>
-                      <w:pPr>
-                        <w:jc w:val="center"/>
-                        <w:rPr>
-                          <w:sz w:val="16"/>
-                          <w:szCs w:val="16"/>
-                        </w:rPr>
-                      </w:pPr>
-                      <w:r>
-                        <w:rPr>
-                          <w:rFonts w:hint="eastAsia"/>
-                          <w:sz w:val="16"/>
-                          <w:szCs w:val="16"/>
-                        </w:rPr>
-                        <w:t>区块</w:t>
-                      </w:r>
-                      <w:r>
-                        <w:rPr>
-                          <w:rFonts w:hint="eastAsia"/>
-                          <w:sz w:val="16"/>
-                          <w:szCs w:val="16"/>
-                        </w:rPr>
-                        <w:t>高</w:t>
-                      </w:r>
-                      <w:r>
-                        <w:rPr>
-                          <w:rFonts w:hint="eastAsia"/>
-                          <w:sz w:val="16"/>
-                          <w:szCs w:val="16"/>
-                        </w:rPr>
-                        <w:t>度</w:t>
-                      </w:r>
-                      <w:proofErr w:type="spellStart"/>
-                      <w:r>
-                        <w:rPr>
-                          <w:sz w:val="16"/>
-                          <w:szCs w:val="16"/>
-                        </w:rPr>
-                        <w:t>T_match</w:t>
-                      </w:r>
-                      <w:proofErr w:type="spellEnd"/>
-                      <w:r>
-                        <w:rPr>
-                          <w:sz w:val="16"/>
-                          <w:szCs w:val="16"/>
-                        </w:rPr>
-                        <w:t>:</w:t>
-                      </w:r>
-                    </w:p>
-                    <w:p>
-                      <w:pPr>
-                        <w:jc w:val="center"/>
-                        <w:rPr>
-                          <w:rFonts w:hint="eastAsia"/>
-                          <w:sz w:val="16"/>
-                          <w:szCs w:val="16"/>
-                        </w:rPr>
-                      </w:pPr>
-                      <w:r>
-                        <w:rPr>
-                          <w:rFonts w:hint="eastAsia"/>
-                          <w:sz w:val="16"/>
-                          <w:szCs w:val="16"/>
-                        </w:rPr>
-                        <w:t>行军结束，关闭参与</w:t>
-                      </w:r>
-                    </w:p>
-                    <w:p>
-                      <w:pPr>
-                        <w:rPr>
-                          <w:sz w:val="16"/>
-                          <w:szCs w:val="16"/>
-                        </w:rPr>
-                      </w:pPr>
-                    </w:p>
-                  </w:txbxContent>
-                </v:textbox>
-              </v:roundrect>
-            </w:pict>
-          </mc:Fallback>
-        </mc:AlternateContent>
-      </w:r>
-      <w:r>
-        <w:rPr>
-          <w:rFonts w:hint="eastAsia"/>
-          <w:noProof/>
-        </w:rPr>
-        <mc:AlternateContent>
-          <mc:Choice Requires="wps">
-            <w:drawing>
-              <wp:anchor distT="0" distB="0" distL="114300" distR="114300" simplePos="0" relativeHeight="251660288" behindDoc="0" locked="0" layoutInCell="1" allowOverlap="1" wp14:anchorId="4D033F08" wp14:editId="2EFE3759">
-                <wp:simplePos x="0" y="0"/>
-                <wp:positionH relativeFrom="column">
-                  <wp:posOffset>1442906</wp:posOffset>
-                </wp:positionH>
-                <wp:positionV relativeFrom="paragraph">
-                  <wp:posOffset>486560</wp:posOffset>
-                </wp:positionV>
-                <wp:extent cx="83820" cy="4798363"/>
-                <wp:effectExtent l="0" t="0" r="17780" b="15240"/>
-                <wp:wrapNone/>
-                <wp:docPr id="2" name="Straight Connector 2"/>
-                <wp:cNvGraphicFramePr/>
-                <a:graphic xmlns:a="http://schemas.openxmlformats.org/drawingml/2006/main">
-                  <a:graphicData uri="http://schemas.microsoft.com/office/word/2010/wordprocessingShape">
-                    <wps:wsp>
-                      <wps:cNvCnPr/>
-                      <wps:spPr>
-                        <a:xfrm flipV="1">
-                          <a:off x="0" y="0"/>
-                          <a:ext cx="83820" cy="4798363"/>
-                        </a:xfrm>
-                        <a:prstGeom prst="line">
-                          <a:avLst/>
-                        </a:prstGeom>
-                        <a:ln>
-                          <a:prstDash val="lgDash"/>
-                        </a:ln>
-                      </wps:spPr>
-                      <wps:style>
-                        <a:lnRef idx="1">
-                          <a:schemeClr val="accent1"/>
-                        </a:lnRef>
-                        <a:fillRef idx="0">
-                          <a:schemeClr val="accent1"/>
-                        </a:fillRef>
-                        <a:effectRef idx="0">
-                          <a:schemeClr val="accent1"/>
-                        </a:effectRef>
-                        <a:fontRef idx="minor">
-                          <a:schemeClr val="tx1"/>
-                        </a:fontRef>
-                      </wps:style>
-                      <wps:bodyPr/>
-                    </wps:wsp>
-                  </a:graphicData>
-                </a:graphic>
-                <wp14:sizeRelH relativeFrom="margin">
-                  <wp14:pctWidth>0</wp14:pctWidth>
-                </wp14:sizeRelH>
-                <wp14:sizeRelV relativeFrom="margin">
-                  <wp14:pctHeight>0</wp14:pctHeight>
-                </wp14:sizeRelV>
-              </wp:anchor>
-            </w:drawing>
-          </mc:Choice>
-          <mc:Fallback>
-            <w:pict>
-              <v:line w14:anchorId="1354419F" id="Straight Connector 2" o:spid="_x0000_s1026" style="position:absolute;flip:y;z-index:251660288;visibility:visible;mso-wrap-style:square;mso-width-percent:0;mso-height-percent:0;mso-wrap-distance-left:9pt;mso-wrap-distance-top:0;mso-wrap-distance-right:9pt;mso-wrap-distance-bottom:0;mso-position-horizontal:absolute;mso-position-horizontal-relative:text;mso-position-vertical:absolute;mso-position-vertical-relative:text;mso-width-percent:0;mso-height-percent:0;mso-width-relative:margin;mso-height-relative:margin" from="113.6pt,38.3pt" to="120.2pt,416.1pt" o:gfxdata="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" strokecolor="#4472c4 [3204]" strokeweight=".5pt">
-                <v:stroke dashstyle="longDash" joinstyle="miter"/>
-              </v:line>
-            </w:pict>
-          </mc:Fallback>
-        </mc:AlternateContent>
-      </w:r>
-      <w:r>
-        <w:rPr>
-          <w:rFonts w:hint="eastAsia"/>
-          <w:noProof/>
-        </w:rPr>
-        <mc:AlternateContent>
-          <mc:Choice Requires="wps">
-            <w:drawing>
-              <wp:anchor distT="0" distB="0" distL="114300" distR="114300" simplePos="0" relativeHeight="251728896" behindDoc="0" locked="0" layoutInCell="1" allowOverlap="1" wp14:anchorId="73DC66A4" wp14:editId="20F21299">
-                <wp:simplePos x="0" y="0"/>
-                <wp:positionH relativeFrom="column">
-                  <wp:posOffset>1040130</wp:posOffset>
-                </wp:positionH>
-                <wp:positionV relativeFrom="paragraph">
-                  <wp:posOffset>5283107</wp:posOffset>
-                </wp:positionV>
-                <wp:extent cx="847288" cy="419450"/>
-                <wp:effectExtent l="0" t="0" r="16510" b="12700"/>
-                <wp:wrapNone/>
-                <wp:docPr id="5" name="Rounded Rectangle 5"/>
-                <wp:cNvGraphicFramePr/>
-                <a:graphic xmlns:a="http://schemas.openxmlformats.org/drawingml/2006/main">
-                  <a:graphicData uri="http://schemas.microsoft.com/office/word/2010/wordprocessingShape">
-                    <wps:wsp>
-                      <wps:cNvSpPr/>
-                      <wps:spPr>
-                        <a:xfrm>
-                          <a:off x="0" y="0"/>
-                          <a:ext cx="847288" cy="419450"/>
-                        </a:xfrm>
-                        <a:prstGeom prst="roundRect">
-                          <a:avLst/>
-                        </a:prstGeom>
-                      </wps:spPr>
-                      <wps:style>
-                        <a:lnRef idx="2">
-                          <a:schemeClr val="accent3"/>
-                        </a:lnRef>
-                        <a:fillRef idx="1">
-                          <a:schemeClr val="lt1"/>
-                        </a:fillRef>
-                        <a:effectRef idx="0">
-                          <a:schemeClr val="accent3"/>
-                        </a:effectRef>
-                        <a:fontRef idx="minor">
-                          <a:schemeClr val="dk1"/>
-                        </a:fontRef>
-                      </wps:style>
-                      <wps:txbx>
-                        <w:txbxContent>
-                          <w:p>
-                            <w:pPr>
-                              <w:rPr>
-                                <w:sz w:val="18"/>
-                                <w:szCs w:val="18"/>
-                              </w:rPr>
-                            </w:pPr>
-                            <w:r>
-                              <w:rPr>
-                                <w:rFonts w:hint="eastAsia"/>
-                                <w:sz w:val="18"/>
-                                <w:szCs w:val="18"/>
-                              </w:rPr>
-                              <w:t>区块高度</w:t>
-                            </w:r>
-                            <w:r>
-                              <w:rPr>
-                                <w:sz w:val="18"/>
-                                <w:szCs w:val="18"/>
-                              </w:rPr>
-                              <w:t>h0</w:t>
-                            </w:r>
-                          </w:p>
-                        </w:txbxContent>
-                      </wps:txbx>
-                      <wps:bodyPr rot="0" spcFirstLastPara="0" vertOverflow="overflow" horzOverflow="overflow" vert="horz" wrap="square" lIns="91440" tIns="45720" rIns="91440" bIns="45720" numCol="1" spcCol="0" rtlCol="0" fromWordArt="0" anchor="ctr" anchorCtr="0" forceAA="0" compatLnSpc="1">
-                        <a:prstTxWarp prst="textNoShape">
-                          <a:avLst/>
-                        </a:prstTxWarp>
-                        <a:noAutofit/>
-                      </wps:bodyPr>
-                    </wps:wsp>
-                  </a:graphicData>
-                </a:graphic>
-              </wp:anchor>
-            </w:drawing>
-          </mc:Choice>
-          <mc:Fallback>
-            <w:pict>
-              <v:roundrect w14:anchorId="73DC66A4" id="Rounded Rectangle 5" o:spid="_x0000_s1028" style="position:absolute;margin-left:81.9pt;margin-top:416pt;width:66.7pt;height:33.05pt;z-index:251728896;visibility:visible;mso-wrap-style:square;mso-wrap-distance-left:9pt;mso-wrap-distance-top:0;mso-wrap-distance-right:9pt;mso-wrap-distance-bottom:0;mso-position-horizontal:absolute;mso-position-horizontal-relative:text;mso-position-vertical:absolute;mso-position-vertical-relative:text;v-text-anchor:middle" arcsize="10923f" o:gfxdata="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" fillcolor="white [3201]" strokecolor="#a5a5a5 [3206]" strokeweight="1pt">
-                <v:stroke joinstyle="miter"/>
-                <v:textbox>
-                  <w:txbxContent>
-                    <w:p>
-                      <w:pPr>
-                        <w:rPr>
-                          <w:sz w:val="18"/>
-                          <w:szCs w:val="18"/>
-                        </w:rPr>
-                      </w:pPr>
-                      <w:r>
-                        <w:rPr>
-                          <w:rFonts w:hint="eastAsia"/>
-                          <w:sz w:val="18"/>
-                          <w:szCs w:val="18"/>
-                        </w:rPr>
-                        <w:t>区块高度</w:t>
-                      </w:r>
-                      <w:r>
-                        <w:rPr>
-                          <w:sz w:val="18"/>
-                          <w:szCs w:val="18"/>
-                        </w:rPr>
-                        <w:t>h0</w:t>
-                      </w:r>
-                    </w:p>
-                  </w:txbxContent>
-                </v:textbox>
-              </v:roundrect>
-            </w:pict>
-          </mc:Fallback>
-        </mc:AlternateContent>
-      </w:r>
-      <w:r>
-        <w:rPr>
-          <w:rFonts w:hint="eastAsia"/>
-          <w:noProof/>
-        </w:rPr>
-        <mc:AlternateContent>
-          <mc:Choice Requires="wps">
-            <w:drawing>
-              <wp:anchor distT="0" distB="0" distL="114300" distR="114300" simplePos="0" relativeHeight="251668480" behindDoc="0" locked="0" layoutInCell="1" allowOverlap="1" wp14:anchorId="0D85E546" wp14:editId="2A8BF094">
-                <wp:simplePos x="0" y="0"/>
-                <wp:positionH relativeFrom="column">
-                  <wp:posOffset>4043494</wp:posOffset>
-                </wp:positionH>
-                <wp:positionV relativeFrom="paragraph">
-                  <wp:posOffset>545284</wp:posOffset>
-                </wp:positionV>
-                <wp:extent cx="0" cy="4739780"/>
-                <wp:effectExtent l="0" t="0" r="12700" b="10160"/>
-                <wp:wrapNone/>
-                <wp:docPr id="8" name="Straight Connector 8"/>
-                <wp:cNvGraphicFramePr/>
-                <a:graphic xmlns:a="http://schemas.openxmlformats.org/drawingml/2006/main">
-                  <a:graphicData uri="http://schemas.microsoft.com/office/word/2010/wordprocessingShape">
-                    <wps:wsp>
-                      <wps:cNvCnPr/>
-                      <wps:spPr>
-                        <a:xfrm flipV="1">
-                          <a:off x="0" y="0"/>
-                          <a:ext cx="0" cy="4739780"/>
-                        </a:xfrm>
-                        <a:prstGeom prst="line">
-                          <a:avLst/>
-                        </a:prstGeom>
-                        <a:ln>
-                          <a:prstDash val="lgDash"/>
-                        </a:ln>
-                      </wps:spPr>
-                      <wps:style>
-                        <a:lnRef idx="1">
-                          <a:schemeClr val="accent1"/>
-                        </a:lnRef>
-                        <a:fillRef idx="0">
-                          <a:schemeClr val="accent1"/>
-                        </a:fillRef>
-                        <a:effectRef idx="0">
-                          <a:schemeClr val="accent1"/>
-                        </a:effectRef>
-                        <a:fontRef idx="minor">
-                          <a:schemeClr val="tx1"/>
-                        </a:fontRef>
-                      </wps:style>
-                      <wps:bodyPr/>
-                    </wps:wsp>
-                  </a:graphicData>
-                </a:graphic>
-                <wp14:sizeRelV relativeFrom="margin">
-                  <wp14:pctHeight>0</wp14:pctHeight>
-                </wp14:sizeRelV>
-              </wp:anchor>
-            </w:drawing>
-          </mc:Choice>
-          <mc:Fallback>
-            <w:pict>
-              <v:line w14:anchorId="5AA38404" id="Straight Connector 8" o:spid="_x0000_s1026" style="position:absolute;flip:y;z-index:251668480;visibility:visible;mso-wrap-style:square;mso-height-percent:0;mso-wrap-distance-left:9pt;mso-wrap-distance-top:0;mso-wrap-distance-right:9pt;mso-wrap-distance-bottom:0;mso-position-horizontal:absolute;mso-position-horizontal-relative:text;mso-position-vertical:absolute;mso-position-vertical-relative:text;mso-height-percent:0;mso-height-relative:margin" from="318.4pt,42.95pt" to="318.4pt,416.15pt" o:gfxdata="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" strokecolor="#4472c4 [3204]" strokeweight=".5pt">
-                <v:stroke dashstyle="longDash" joinstyle="miter"/>
-              </v:line>
-            </w:pict>
-          </mc:Fallback>
-        </mc:AlternateContent>
-      </w:r>
-      <w:r>
-        <w:rPr>
-          <w:rFonts w:hint="eastAsia"/>
-          <w:noProof/>
-        </w:rPr>
-        <mc:AlternateContent>
-          <mc:Choice Requires="wps">
-            <w:drawing>
-              <wp:anchor distT="0" distB="0" distL="114300" distR="114300" simplePos="0" relativeHeight="251709440" behindDoc="0" locked="0" layoutInCell="1" allowOverlap="1" wp14:anchorId="1DF22E10" wp14:editId="6E4C355F">
-                <wp:simplePos x="0" y="0"/>
-                <wp:positionH relativeFrom="column">
-                  <wp:posOffset>4496435</wp:posOffset>
-                </wp:positionH>
-                <wp:positionV relativeFrom="paragraph">
-                  <wp:posOffset>4072890</wp:posOffset>
-                </wp:positionV>
-                <wp:extent cx="1927860" cy="393700"/>
-                <wp:effectExtent l="0" t="0" r="15240" b="12700"/>
-                <wp:wrapNone/>
-                <wp:docPr id="29" name="Text Box 29"/>
-                <wp:cNvGraphicFramePr/>
-                <a:graphic xmlns:a="http://schemas.openxmlformats.org/drawingml/2006/main">
-                  <a:graphicData uri="http://schemas.microsoft.com/office/word/2010/wordprocessingShape">
-                    <wps:wsp>
-                      <wps:cNvSpPr txBox="1"/>
-                      <wps:spPr>
-                        <a:xfrm>
-                          <a:off x="0" y="0"/>
-                          <a:ext cx="1927860" cy="393700"/>
-                        </a:xfrm>
-                        <a:prstGeom prst="rect">
-                          <a:avLst/>
-                        </a:prstGeom>
-                        <a:solidFill>
-                          <a:schemeClr val="accent6">
-                            <a:lumMod val="20000"/>
-                            <a:lumOff val="80000"/>
-                          </a:schemeClr>
-                        </a:solidFill>
-                        <a:ln w="12700">
-                          <a:solidFill>
-                            <a:schemeClr val="bg2">
-                              <a:lumMod val="50000"/>
-                            </a:schemeClr>
-                          </a:solidFill>
-                          <a:prstDash val="lgDash"/>
-                        </a:ln>
-                      </wps:spPr>
-                      <wps:txbx>
-                        <w:txbxContent>
-                          <w:p>
-                            <w:pPr>
-                              <w:rPr>
-                                <w:sz w:val="18"/>
-                                <w:szCs w:val="18"/>
-                              </w:rPr>
-                            </w:pPr>
-                            <w:r>
-                              <w:rPr>
-                                <w:rFonts w:hint="eastAsia"/>
-                                <w:sz w:val="18"/>
-                                <w:szCs w:val="18"/>
-                              </w:rPr>
-                              <w:t>可能</w:t>
-                            </w:r>
-                            <w:r>
-                              <w:rPr>
-                                <w:rFonts w:hint="eastAsia"/>
-                                <w:sz w:val="18"/>
-                                <w:szCs w:val="18"/>
-                              </w:rPr>
-                              <w:t xml:space="preserve">1: </w:t>
-                            </w:r>
-                            <w:r>
-                              <w:rPr>
-                                <w:sz w:val="18"/>
-                                <w:szCs w:val="18"/>
-                              </w:rPr>
-                              <w:t>A</w:t>
-                            </w:r>
-                            <w:r>
-                              <w:rPr>
-                                <w:rFonts w:hint="eastAsia"/>
-                                <w:sz w:val="18"/>
-                                <w:szCs w:val="18"/>
-                              </w:rPr>
-                              <w:t>确实去</w:t>
-                            </w:r>
-                            <w:r>
-                              <w:rPr>
-                                <w:rFonts w:hint="eastAsia"/>
-                                <w:sz w:val="18"/>
-                                <w:szCs w:val="18"/>
-                              </w:rPr>
-                              <w:t>c</w:t>
-                            </w:r>
-                            <w:r>
-                              <w:rPr>
-                                <w:rFonts w:hint="eastAsia"/>
-                                <w:sz w:val="18"/>
-                                <w:szCs w:val="18"/>
-                              </w:rPr>
-                              <w:t>了，但是</w:t>
-                            </w:r>
-                            <w:r>
-                              <w:rPr>
-                                <w:rFonts w:hint="eastAsia"/>
-                                <w:sz w:val="18"/>
-                                <w:szCs w:val="18"/>
-                              </w:rPr>
-                              <w:t>是叛军</w:t>
-                            </w:r>
-                          </w:p>
-                        </w:txbxContent>
-                      </wps:txbx>
-                      <wps:bodyPr rot="0" spcFirstLastPara="0" vertOverflow="overflow" horzOverflow="overflow" vert="horz" wrap="square" lIns="91440" tIns="45720" rIns="91440" bIns="45720" numCol="1" spcCol="0" rtlCol="0" fromWordArt="0" anchor="t" anchorCtr="0" forceAA="0" compatLnSpc="1">
-                        <a:prstTxWarp prst="textNoShape">
-                          <a:avLst/>
-                        </a:prstTxWarp>
-                        <a:noAutofit/>
-                      </wps:bodyPr>
-                    </wps:wsp>
-                  </a:graphicData>
-                </a:graphic>
-                <wp14:sizeRelH relativeFrom="margin">
-                  <wp14:pctWidth>0</wp14:pctWidth>
-                </wp14:sizeRelH>
-                <wp14:sizeRelV relativeFrom="margin">
-                  <wp14:pctHeight>0</wp14:pctHeight>
-                </wp14:sizeRelV>
-              </wp:anchor>
-            </w:drawing>
-          </mc:Choice>
-          <mc:Fallback>
-            <w:pict>
-              <v:shapetype w14:anchorId="1DF22E10" id="_x0000_t202" coordsize="21600,21600" o:spt="202" path="m,l,21600r21600,l21600,xe">
-                <v:stroke joinstyle="miter"/>
-                <v:path gradientshapeok="t" o:connecttype="rect"/>
-              </v:shapetype>
-              <v:shape id="Text Box 29" o:spid="_x0000_s1029" type="#_x0000_t202" style="position:absolute;margin-left:354.05pt;margin-top:320.7pt;width:151.8pt;height:31pt;z-index:251709440;visibility:visible;mso-wrap-style:square;mso-width-percent:0;mso-height-percent:0;mso-wrap-distance-left:9pt;mso-wrap-distance-top:0;mso-wrap-distance-right:9pt;mso-wrap-distance-bottom:0;mso-position-horizontal:absolute;mso-position-horizontal-relative:text;mso-position-vertical:absolute;mso-position-vertical-relative:text;mso-width-percent:0;mso-height-percent:0;mso-width-relative:margin;mso-height-relative:margin;v-text-anchor:top" o:gfxdata="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" fillcolor="#e2efd9 [665]" strokecolor="#747070 [1614]" strokeweight="1pt">
-                <v:stroke dashstyle="longDash"/>
-                <v:textbox>
-                  <w:txbxContent>
-                    <w:p>
-                      <w:pPr>
-                        <w:rPr>
-                          <w:sz w:val="18"/>
-                          <w:szCs w:val="18"/>
-                        </w:rPr>
-                      </w:pPr>
-                      <w:r>
-                        <w:rPr>
-                          <w:rFonts w:hint="eastAsia"/>
-                          <w:sz w:val="18"/>
-                          <w:szCs w:val="18"/>
-                        </w:rPr>
-                        <w:t>可能</w:t>
-                      </w:r>
-                      <w:r>
-                        <w:rPr>
-                          <w:rFonts w:hint="eastAsia"/>
-                          <w:sz w:val="18"/>
-                          <w:szCs w:val="18"/>
-                        </w:rPr>
-                        <w:t xml:space="preserve">1: </w:t>
-                      </w:r>
-                      <w:r>
-                        <w:rPr>
-                          <w:sz w:val="18"/>
-                          <w:szCs w:val="18"/>
-                        </w:rPr>
-                        <w:t>A</w:t>
-                      </w:r>
-                      <w:r>
-                        <w:rPr>
-                          <w:rFonts w:hint="eastAsia"/>
-                          <w:sz w:val="18"/>
-                          <w:szCs w:val="18"/>
-                        </w:rPr>
-                        <w:t>确实去</w:t>
-                      </w:r>
-                      <w:r>
-                        <w:rPr>
-                          <w:rFonts w:hint="eastAsia"/>
-                          <w:sz w:val="18"/>
-                          <w:szCs w:val="18"/>
-                        </w:rPr>
-                        <w:t>c</w:t>
-                      </w:r>
-                      <w:r>
-                        <w:rPr>
-                          <w:rFonts w:hint="eastAsia"/>
-                          <w:sz w:val="18"/>
-                          <w:szCs w:val="18"/>
-                        </w:rPr>
-                        <w:t>了，但是</w:t>
-                      </w:r>
-                      <w:r>
-                        <w:rPr>
-                          <w:rFonts w:hint="eastAsia"/>
-                          <w:sz w:val="18"/>
-                          <w:szCs w:val="18"/>
-                        </w:rPr>
-                        <w:t>是叛军</w:t>
-                      </w:r>
-                    </w:p>
-                  </w:txbxContent>
-                </v:textbox>
-              </v:shape>
-            </w:pict>
-          </mc:Fallback>
-        </mc:AlternateContent>
-      </w:r>
-      <w:r>
-        <w:rPr>
-          <w:rFonts w:hint="eastAsia"/>
-          <w:noProof/>
-        </w:rPr>
-        <mc:AlternateContent>
-          <mc:Choice Requires="wps">
-            <w:drawing>
-              <wp:anchor distT="0" distB="0" distL="114300" distR="114300" simplePos="0" relativeHeight="251713536" behindDoc="0" locked="0" layoutInCell="1" allowOverlap="1" wp14:anchorId="07331B39" wp14:editId="7CA8801C">
-                <wp:simplePos x="0" y="0"/>
-                <wp:positionH relativeFrom="column">
-                  <wp:posOffset>4499610</wp:posOffset>
-                </wp:positionH>
-                <wp:positionV relativeFrom="paragraph">
-                  <wp:posOffset>4576311</wp:posOffset>
-                </wp:positionV>
-                <wp:extent cx="1928495" cy="443865"/>
-                <wp:effectExtent l="0" t="0" r="14605" b="13335"/>
-                <wp:wrapNone/>
-                <wp:docPr id="31" name="Text Box 31"/>
-                <wp:cNvGraphicFramePr/>
-                <a:graphic xmlns:a="http://schemas.openxmlformats.org/drawingml/2006/main">
-                  <a:graphicData uri="http://schemas.microsoft.com/office/word/2010/wordprocessingShape">
-                    <wps:wsp>
-                      <wps:cNvSpPr txBox="1"/>
-                      <wps:spPr>
-                        <a:xfrm>
-                          <a:off x="0" y="0"/>
-                          <a:ext cx="1928495" cy="443865"/>
-                        </a:xfrm>
-                        <a:prstGeom prst="rect">
-                          <a:avLst/>
-                        </a:prstGeom>
-                        <a:solidFill>
-                          <a:schemeClr val="accent2">
-                            <a:lumMod val="20000"/>
-                            <a:lumOff val="80000"/>
-                          </a:schemeClr>
-                        </a:solidFill>
-                        <a:ln w="12700">
-                          <a:solidFill>
-                            <a:schemeClr val="bg2">
-                              <a:lumMod val="50000"/>
-                            </a:schemeClr>
-                          </a:solidFill>
-                          <a:prstDash val="lgDash"/>
-                        </a:ln>
-                      </wps:spPr>
-                      <wps:txbx>
-                        <w:txbxContent>
-                          <w:p>
-                            <w:pPr>
-                              <w:rPr>
-                                <w:sz w:val="18"/>
-                                <w:szCs w:val="18"/>
-                              </w:rPr>
-                            </w:pPr>
-                            <w:r>
-                              <w:rPr>
-                                <w:rFonts w:hint="eastAsia"/>
-                                <w:sz w:val="18"/>
-                                <w:szCs w:val="18"/>
-                              </w:rPr>
-                              <w:t>可能</w:t>
-                            </w:r>
-                            <w:r>
-                              <w:rPr>
-                                <w:sz w:val="18"/>
-                                <w:szCs w:val="18"/>
-                              </w:rPr>
-                              <w:t>2</w:t>
-                            </w:r>
-                            <w:r>
-                              <w:rPr>
-                                <w:rFonts w:hint="eastAsia"/>
-                                <w:sz w:val="18"/>
-                                <w:szCs w:val="18"/>
-                              </w:rPr>
-                              <w:t xml:space="preserve">: </w:t>
-                            </w:r>
-                            <w:r>
-                              <w:rPr>
-                                <w:sz w:val="18"/>
-                                <w:szCs w:val="18"/>
-                              </w:rPr>
-                              <w:t>A</w:t>
-                            </w:r>
-                            <w:r>
-                              <w:rPr>
-                                <w:rFonts w:hint="eastAsia"/>
-                                <w:sz w:val="18"/>
-                                <w:szCs w:val="18"/>
-                              </w:rPr>
-                              <w:t>要么</w:t>
-                            </w:r>
-                            <w:r>
-                              <w:rPr>
-                                <w:rFonts w:hint="eastAsia"/>
-                                <w:sz w:val="18"/>
-                                <w:szCs w:val="18"/>
-                              </w:rPr>
-                              <w:t>之前是放</w:t>
-                            </w:r>
-                            <w:r>
-                              <w:rPr>
-                                <w:rFonts w:hint="eastAsia"/>
-                                <w:sz w:val="18"/>
-                                <w:szCs w:val="18"/>
-                              </w:rPr>
-                              <w:t>烟雾要么</w:t>
-                            </w:r>
-                            <w:r>
-                              <w:rPr>
-                                <w:rFonts w:hint="eastAsia"/>
-                                <w:sz w:val="18"/>
-                                <w:szCs w:val="18"/>
-                              </w:rPr>
-                              <w:t>临阵</w:t>
-                            </w:r>
-                            <w:r>
-                              <w:rPr>
-                                <w:rFonts w:hint="eastAsia"/>
-                                <w:sz w:val="18"/>
-                                <w:szCs w:val="18"/>
-                              </w:rPr>
-                              <w:t>撤军了</w:t>
-                            </w:r>
-                            <w:r>
-                              <w:rPr>
-                                <w:rFonts w:hint="eastAsia"/>
-                                <w:sz w:val="18"/>
-                                <w:szCs w:val="18"/>
-                              </w:rPr>
-                              <w:t>，</w:t>
-                            </w:r>
-                            <w:r>
-                              <w:rPr>
-                                <w:rFonts w:hint="eastAsia"/>
-                                <w:sz w:val="18"/>
-                                <w:szCs w:val="18"/>
-                              </w:rPr>
-                              <w:t>总之</w:t>
-                            </w:r>
-                            <w:r>
-                              <w:rPr>
-                                <w:rFonts w:hint="eastAsia"/>
-                                <w:sz w:val="18"/>
-                                <w:szCs w:val="18"/>
-                              </w:rPr>
-                              <w:t>战场没看到他</w:t>
-                            </w:r>
-                          </w:p>
-                        </w:txbxContent>
-                      </wps:txbx>
-                      <wps:bodyPr rot="0" spcFirstLastPara="0" vertOverflow="overflow" horzOverflow="overflow" vert="horz" wrap="square" lIns="91440" tIns="45720" rIns="91440" bIns="45720" numCol="1" spcCol="0" rtlCol="0" fromWordArt="0" anchor="t" anchorCtr="0" forceAA="0" compatLnSpc="1">
-                        <a:prstTxWarp prst="textNoShape">
-                          <a:avLst/>
-                        </a:prstTxWarp>
-                        <a:noAutofit/>
-                      </wps:bodyPr>
-                    </wps:wsp>
-                  </a:graphicData>
-                </a:graphic>
-                <wp14:sizeRelH relativeFrom="margin">
-                  <wp14:pctWidth>0</wp14:pctWidth>
-                </wp14:sizeRelH>
-                <wp14:sizeRelV relativeFrom="margin">
-                  <wp14:pctHeight>0</wp14:pctHeight>
-                </wp14:sizeRelV>
-              </wp:anchor>
-            </w:drawing>
-          </mc:Choice>
-          <mc:Fallback>
-            <w:pict>
-              <v:shape w14:anchorId="07331B39" id="Text Box 31" o:spid="_x0000_s1030" type="#_x0000_t202" style="position:absolute;margin-left:354.3pt;margin-top:360.35pt;width:151.85pt;height:34.95pt;z-index:251713536;visibility:visible;mso-wrap-style:square;mso-width-percent:0;mso-height-percent:0;mso-wrap-distance-left:9pt;mso-wrap-distance-top:0;mso-wrap-distance-right:9pt;mso-wrap-distance-bottom:0;mso-position-horizontal:absolute;mso-position-horizontal-relative:text;mso-position-vertical:absolute;mso-position-vertical-relative:text;mso-width-percent:0;mso-height-percent:0;mso-width-relative:margin;mso-height-relative:margin;v-text-anchor:top" o:gfxdata="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" fillcolor="#fbe4d5 [661]" strokecolor="#747070 [1614]" strokeweight="1pt">
-                <v:stroke dashstyle="longDash"/>
-                <v:textbox>
-                  <w:txbxContent>
-                    <w:p>
-                      <w:pPr>
-                        <w:rPr>
-                          <w:sz w:val="18"/>
-                          <w:szCs w:val="18"/>
-                        </w:rPr>
-                      </w:pPr>
-                      <w:r>
-                        <w:rPr>
-                          <w:rFonts w:hint="eastAsia"/>
-                          <w:sz w:val="18"/>
-                          <w:szCs w:val="18"/>
-                        </w:rPr>
-                        <w:t>可能</w:t>
-                      </w:r>
-                      <w:r>
-                        <w:rPr>
-                          <w:sz w:val="18"/>
-                          <w:szCs w:val="18"/>
-                        </w:rPr>
-                        <w:t>2</w:t>
-                      </w:r>
-                      <w:r>
-                        <w:rPr>
-                          <w:rFonts w:hint="eastAsia"/>
-                          <w:sz w:val="18"/>
-                          <w:szCs w:val="18"/>
-                        </w:rPr>
-                        <w:t xml:space="preserve">: </w:t>
-                      </w:r>
-                      <w:r>
-                        <w:rPr>
-                          <w:sz w:val="18"/>
-                          <w:szCs w:val="18"/>
-                        </w:rPr>
-                        <w:t>A</w:t>
-                      </w:r>
-                      <w:r>
-                        <w:rPr>
-                          <w:rFonts w:hint="eastAsia"/>
-                          <w:sz w:val="18"/>
-                          <w:szCs w:val="18"/>
-                        </w:rPr>
-                        <w:t>要么</w:t>
-                      </w:r>
-                      <w:r>
-                        <w:rPr>
-                          <w:rFonts w:hint="eastAsia"/>
-                          <w:sz w:val="18"/>
-                          <w:szCs w:val="18"/>
-                        </w:rPr>
-                        <w:t>之前是放</w:t>
-                      </w:r>
-                      <w:r>
-                        <w:rPr>
-                          <w:rFonts w:hint="eastAsia"/>
-                          <w:sz w:val="18"/>
-                          <w:szCs w:val="18"/>
-                        </w:rPr>
-                        <w:t>烟雾要么</w:t>
-                      </w:r>
-                      <w:r>
-                        <w:rPr>
-                          <w:rFonts w:hint="eastAsia"/>
-                          <w:sz w:val="18"/>
-                          <w:szCs w:val="18"/>
-                        </w:rPr>
-                        <w:t>临阵</w:t>
-                      </w:r>
-                      <w:r>
-                        <w:rPr>
-                          <w:rFonts w:hint="eastAsia"/>
-                          <w:sz w:val="18"/>
-                          <w:szCs w:val="18"/>
-                        </w:rPr>
-                        <w:t>撤军了</w:t>
-                      </w:r>
-                      <w:r>
-                        <w:rPr>
-                          <w:rFonts w:hint="eastAsia"/>
-                          <w:sz w:val="18"/>
-                          <w:szCs w:val="18"/>
-                        </w:rPr>
-                        <w:t>，</w:t>
-                      </w:r>
-                      <w:r>
-                        <w:rPr>
-                          <w:rFonts w:hint="eastAsia"/>
-                          <w:sz w:val="18"/>
-                          <w:szCs w:val="18"/>
-                        </w:rPr>
-                        <w:t>总之</w:t>
-                      </w:r>
-                      <w:r>
-                        <w:rPr>
-                          <w:rFonts w:hint="eastAsia"/>
-                          <w:sz w:val="18"/>
-                          <w:szCs w:val="18"/>
-                        </w:rPr>
-                        <w:t>战场没看到他</w:t>
-                      </w:r>
-                    </w:p>
-                  </w:txbxContent>
-                </v:textbox>
-              </v:shape>
-            </w:pict>
-          </mc:Fallback>
-        </mc:AlternateContent>
-      </w:r>
       <w:r>
         <w:rPr>
           <w:rFonts w:hint="eastAsia"/>
@@ -1691,30 +338,7 @@
                                 <w:sz w:val="18"/>
                                 <w:szCs w:val="18"/>
                               </w:rPr>
-                              <w:t>消息说正</w:t>
-                            </w:r>
-                            <w:r>
-                              <w:rPr>
-                                <w:rFonts w:hint="eastAsia"/>
-                                <w:sz w:val="18"/>
-                                <w:szCs w:val="18"/>
-                              </w:rPr>
-                              <w:t>去往</w:t>
-                            </w:r>
-                            <w:r>
-                              <w:rPr>
-                                <w:sz w:val="18"/>
-                                <w:szCs w:val="18"/>
-                              </w:rPr>
-                              <w:t>c</w:t>
-                            </w:r>
-                            <w:r>
-                              <w:rPr>
-                                <w:rFonts w:hint="eastAsia"/>
-                                <w:sz w:val="18"/>
-                                <w:szCs w:val="18"/>
-                              </w:rPr>
-                              <w:t>支持守方</w:t>
+                              <w:t>消息说自己支持守方</w:t>
                             </w:r>
                             <w:r>
                               <w:rPr>
@@ -1746,7 +370,7 @@
           </mc:Choice>
           <mc:Fallback>
             <w:pict>
-              <v:shape w14:anchorId="20AC7A0D" id="Text Box 28" o:spid="_x0000_s1032" type="#_x0000_t202" style="position:absolute;margin-left:42.3pt;margin-top:110.95pt;width:160.5pt;height:32.35pt;z-index:251707392;visibility:visible;mso-wrap-style:square;mso-width-percent:0;mso-height-percent:0;mso-wrap-distance-left:9pt;mso-wrap-distance-top:0;mso-wrap-distance-right:9pt;mso-wrap-distance-bottom:0;mso-position-horizontal:absolute;mso-position-horizontal-relative:text;mso-position-vertical:absolute;mso-position-vertical-relative:text;mso-width-percent:0;mso-height-percent:0;mso-width-relative:margin;mso-height-relative:margin;v-text-anchor:top" o:gfxdata="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" fillcolor="#ededed [662]" strokecolor="#747070 [1614]" strokeweight="1pt">
+              <v:shape w14:anchorId="20AC7A0D" id="Text Box 28" o:spid="_x0000_s1027" type="#_x0000_t202" style="position:absolute;margin-left:42.3pt;margin-top:110.95pt;width:160.5pt;height:32.35pt;z-index:251707392;visibility:visible;mso-wrap-style:square;mso-width-percent:0;mso-height-percent:0;mso-wrap-distance-left:9pt;mso-wrap-distance-top:0;mso-wrap-distance-right:9pt;mso-wrap-distance-bottom:0;mso-position-horizontal:absolute;mso-position-horizontal-relative:text;mso-position-vertical:absolute;mso-position-vertical-relative:text;mso-width-percent:0;mso-height-percent:0;mso-width-relative:margin;mso-height-relative:margin;v-text-anchor:top" o:gfxdata="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" fillcolor="#ededed [662]" strokecolor="#747070 [1614]" strokeweight="1pt">
                 <v:textbox>
                   <w:txbxContent>
                     <w:p>
@@ -1793,30 +417,7 @@
                           <w:sz w:val="18"/>
                           <w:szCs w:val="18"/>
                         </w:rPr>
-                        <w:t>消息说正</w:t>
-                      </w:r>
-                      <w:r>
-                        <w:rPr>
-                          <w:rFonts w:hint="eastAsia"/>
-                          <w:sz w:val="18"/>
-                          <w:szCs w:val="18"/>
-                        </w:rPr>
-                        <w:t>去往</w:t>
-                      </w:r>
-                      <w:r>
-                        <w:rPr>
-                          <w:sz w:val="18"/>
-                          <w:szCs w:val="18"/>
-                        </w:rPr>
-                        <w:t>c</w:t>
-                      </w:r>
-                      <w:r>
-                        <w:rPr>
-                          <w:rFonts w:hint="eastAsia"/>
-                          <w:sz w:val="18"/>
-                          <w:szCs w:val="18"/>
-                        </w:rPr>
-                        <w:t>支持守方</w:t>
+                        <w:t>消息说自己支持守方</w:t>
                       </w:r>
                       <w:r>
                         <w:rPr>
@@ -1907,15 +508,7 @@
                                 <w:sz w:val="18"/>
                                 <w:szCs w:val="18"/>
                               </w:rPr>
-                              <w:t>来信说他</w:t>
-                            </w:r>
-                            <w:r>
-                              <w:rPr>
-                                <w:rFonts w:hint="eastAsia"/>
-                                <w:sz w:val="18"/>
-                                <w:szCs w:val="18"/>
-                              </w:rPr>
-                              <w:t>去</w:t>
+                              <w:t>似乎去</w:t>
                             </w:r>
                             <w:r>
                               <w:rPr>
@@ -1931,7 +524,31 @@
                                 <w:sz w:val="18"/>
                                 <w:szCs w:val="18"/>
                               </w:rPr>
-                              <w:t>支持</w:t>
+                              <w:t>了，</w:t>
+                            </w:r>
+                            <w:r>
+                              <w:rPr>
+                                <w:rFonts w:hint="eastAsia"/>
+                                <w:sz w:val="18"/>
+                                <w:szCs w:val="18"/>
+                              </w:rPr>
+                              <w:t>他发</w:t>
+                            </w:r>
+                            <w:r>
+                              <w:rPr>
+                                <w:rFonts w:hint="eastAsia"/>
+                                <w:sz w:val="18"/>
+                                <w:szCs w:val="18"/>
+                              </w:rPr>
+                              <w:t>信息</w:t>
+                            </w:r>
+                            <w:r>
+                              <w:rPr>
+                                <w:rFonts w:hint="eastAsia"/>
+                                <w:sz w:val="18"/>
+                                <w:szCs w:val="18"/>
+                              </w:rPr>
+                              <w:t>说支持</w:t>
                             </w:r>
                             <w:proofErr w:type="spellStart"/>
                             <w:r>
@@ -1966,30 +583,6 @@
                                 <w:szCs w:val="18"/>
                               </w:rPr>
                               <w:t>情况不确定</w:t>
-                            </w:r>
-                            <w:r>
-                              <w:rPr>
-                                <w:rFonts w:hint="eastAsia"/>
-                                <w:sz w:val="18"/>
-                                <w:szCs w:val="18"/>
-                              </w:rPr>
-                              <w:t>。只知道他</w:t>
-                            </w:r>
-                            <w:r>
-                              <w:rPr>
-                                <w:rFonts w:hint="eastAsia"/>
-                                <w:sz w:val="18"/>
-                                <w:szCs w:val="18"/>
-                              </w:rPr>
-                              <w:t>可能</w:t>
-                            </w:r>
-                            <w:r>
-                              <w:rPr>
-                                <w:rFonts w:hint="eastAsia"/>
-                                <w:sz w:val="18"/>
-                                <w:szCs w:val="18"/>
-                              </w:rPr>
-                              <w:t>是动了</w:t>
                             </w:r>
                           </w:p>
                         </w:txbxContent>
@@ -2014,7 +607,7 @@
           </mc:Choice>
           <mc:Fallback>
             <w:pict>
-              <v:shape w14:anchorId="07E39093" id="Text Box 16" o:spid="_x0000_s1033" type="#_x0000_t202" style="position:absolute;margin-left:42.3pt;margin-top:336.9pt;width:160.5pt;height:38.95pt;z-index:251683840;visibility:visible;mso-wrap-style:square;mso-width-percent:0;mso-height-percent:0;mso-wrap-distance-left:9pt;mso-wrap-distance-top:0;mso-wrap-distance-right:9pt;mso-wrap-distance-bottom:0;mso-position-horizontal:absolute;mso-position-horizontal-relative:text;mso-position-vertical:absolute;mso-position-vertical-relative:text;mso-width-percent:0;mso-height-percent:0;mso-width-relative:margin;mso-height-relative:margin;v-text-anchor:top" o:gfxdata="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" fillcolor="white [3201]" strokecolor="black [3200]" strokeweight="1pt">
+              <v:shape w14:anchorId="07E39093" id="Text Box 16" o:spid="_x0000_s1028" type="#_x0000_t202" style="position:absolute;margin-left:42.3pt;margin-top:336.9pt;width:160.5pt;height:38.95pt;z-index:251683840;visibility:visible;mso-wrap-style:square;mso-width-percent:0;mso-height-percent:0;mso-wrap-distance-left:9pt;mso-wrap-distance-top:0;mso-wrap-distance-right:9pt;mso-wrap-distance-bottom:0;mso-position-horizontal:absolute;mso-position-horizontal-relative:text;mso-position-vertical:absolute;mso-position-vertical-relative:text;mso-width-percent:0;mso-height-percent:0;mso-width-relative:margin;mso-height-relative:margin;v-text-anchor:top" o:gfxdata="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" fillcolor="white [3201]" strokecolor="black [3200]" strokeweight="1pt">
                 <v:stroke dashstyle="dash"/>
                 <v:textbox>
                   <w:txbxContent>
@@ -2039,15 +632,7 @@
                           <w:sz w:val="18"/>
                           <w:szCs w:val="18"/>
                         </w:rPr>
-                        <w:t>来信说他</w:t>
-                      </w:r>
-                      <w:r>
-                        <w:rPr>
-                          <w:rFonts w:hint="eastAsia"/>
-                          <w:sz w:val="18"/>
-                          <w:szCs w:val="18"/>
-                        </w:rPr>
-                        <w:t>去</w:t>
+                        <w:t>似乎去</w:t>
                       </w:r>
                       <w:r>
                         <w:rPr>
@@ -2063,7 +648,31 @@
                           <w:sz w:val="18"/>
                           <w:szCs w:val="18"/>
                         </w:rPr>
-                        <w:t>支持</w:t>
+                        <w:t>了，</w:t>
+                      </w:r>
+                      <w:r>
+                        <w:rPr>
+                          <w:rFonts w:hint="eastAsia"/>
+                          <w:sz w:val="18"/>
+                          <w:szCs w:val="18"/>
+                        </w:rPr>
+                        <w:t>他发</w:t>
+                      </w:r>
+                      <w:r>
+                        <w:rPr>
+                          <w:rFonts w:hint="eastAsia"/>
+                          <w:sz w:val="18"/>
+                          <w:szCs w:val="18"/>
+                        </w:rPr>
+                        <w:t>信息</w:t>
+                      </w:r>
+                      <w:r>
+                        <w:rPr>
+                          <w:rFonts w:hint="eastAsia"/>
+                          <w:sz w:val="18"/>
+                          <w:szCs w:val="18"/>
+                        </w:rPr>
+                        <w:t>说支持</w:t>
                       </w:r>
                       <w:proofErr w:type="spellStart"/>
                       <w:r>
@@ -2098,30 +707,6 @@
                           <w:szCs w:val="18"/>
                         </w:rPr>
                         <w:t>情况不确定</w:t>
-                      </w:r>
-                      <w:r>
-                        <w:rPr>
-                          <w:rFonts w:hint="eastAsia"/>
-                          <w:sz w:val="18"/>
-                          <w:szCs w:val="18"/>
-                        </w:rPr>
-                        <w:t>。只知道他</w:t>
-                      </w:r>
-                      <w:r>
-                        <w:rPr>
-                          <w:rFonts w:hint="eastAsia"/>
-                          <w:sz w:val="18"/>
-                          <w:szCs w:val="18"/>
-                        </w:rPr>
-                        <w:t>可能</w:t>
-                      </w:r>
-                      <w:r>
-                        <w:rPr>
-                          <w:rFonts w:hint="eastAsia"/>
-                          <w:sz w:val="18"/>
-                          <w:szCs w:val="18"/>
-                        </w:rPr>
-                        <w:t>是动了</w:t>
                       </w:r>
                     </w:p>
                   </w:txbxContent>
@@ -2189,6 +774,13 @@
                                 <w:sz w:val="18"/>
                                 <w:szCs w:val="18"/>
                               </w:rPr>
+                              <w:t xml:space="preserve">1. </w:t>
+                            </w:r>
+                            <w:r>
+                              <w:rPr>
+                                <w:sz w:val="18"/>
+                                <w:szCs w:val="18"/>
+                              </w:rPr>
                               <w:t>Storage</w:t>
                             </w:r>
                             <w:r>
@@ -2236,6 +828,30 @@
                                 <w:szCs w:val="18"/>
                               </w:rPr>
                               <w:t xml:space="preserve"> </w:t>
+                            </w:r>
+                            <w:proofErr w:type="spellStart"/>
+                            <w:r>
+                              <w:rPr>
+                                <w:b/>
+                                <w:sz w:val="18"/>
+                                <w:szCs w:val="18"/>
+                              </w:rPr>
+                              <w:t>dest</w:t>
+                            </w:r>
+                            <w:proofErr w:type="spellEnd"/>
+                            <w:r>
+                              <w:rPr>
+                                <w:sz w:val="18"/>
+                                <w:szCs w:val="18"/>
+                              </w:rPr>
+                              <w:t xml:space="preserve">: </w:t>
+                            </w:r>
+                            <w:r>
+                              <w:rPr>
+                                <w:sz w:val="18"/>
+                                <w:szCs w:val="18"/>
+                              </w:rPr>
+                              <w:t>c</w:t>
                             </w:r>
                           </w:p>
                           <w:p>
@@ -2292,6 +908,44 @@
                                 <w:szCs w:val="18"/>
                               </w:rPr>
                               <w:t xml:space="preserve"> </w:t>
+                            </w:r>
+                            <w:r>
+                              <w:rPr>
+                                <w:sz w:val="18"/>
+                                <w:szCs w:val="18"/>
+                              </w:rPr>
+                              <w:br/>
+                              <w:t xml:space="preserve">2. </w:t>
+                            </w:r>
+                            <w:r>
+                              <w:rPr>
+                                <w:rFonts w:hint="eastAsia"/>
+                                <w:sz w:val="18"/>
+                                <w:szCs w:val="18"/>
+                              </w:rPr>
+                              <w:t>记录行军时间</w:t>
+                            </w:r>
+                            <w:r>
+                              <w:rPr>
+                                <w:sz w:val="18"/>
+                                <w:szCs w:val="18"/>
+                              </w:rPr>
+                              <w:t xml:space="preserve">t1, </w:t>
+                            </w:r>
+                            <w:r>
+                              <w:rPr>
+                                <w:rFonts w:hint="eastAsia"/>
+                                <w:sz w:val="18"/>
+                                <w:szCs w:val="18"/>
+                              </w:rPr>
+                              <w:t>战斗时间</w:t>
+                            </w:r>
+                            <w:r>
+                              <w:rPr>
+                                <w:sz w:val="18"/>
+                                <w:szCs w:val="18"/>
+                              </w:rPr>
+                              <w:t>t2</w:t>
                             </w:r>
                           </w:p>
                         </w:txbxContent>
@@ -2316,7 +970,7 @@
           </mc:Choice>
           <mc:Fallback>
             <w:pict>
-              <v:shape w14:anchorId="440D6CC3" id="Text Box 3" o:spid="_x0000_s1034" type="#_x0000_t202" style="position:absolute;margin-left:42.3pt;margin-top:252.35pt;width:160.5pt;height:47.55pt;z-index:251661312;visibility:visible;mso-wrap-style:square;mso-width-percent:0;mso-height-percent:0;mso-wrap-distance-left:9pt;mso-wrap-distance-top:0;mso-wrap-distance-right:9pt;mso-wrap-distance-bottom:0;mso-position-horizontal:absolute;mso-position-horizontal-relative:text;mso-position-vertical:absolute;mso-position-vertical-relative:text;mso-width-percent:0;mso-height-percent:0;mso-width-relative:margin;mso-height-relative:margin;v-text-anchor:top" o:gfxdata="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" fillcolor="white [3201]" strokecolor="#747070 [1614]" strokeweight="1pt">
+              <v:shape w14:anchorId="440D6CC3" id="Text Box 3" o:spid="_x0000_s1029" type="#_x0000_t202" style="position:absolute;margin-left:42.3pt;margin-top:252.35pt;width:160.5pt;height:47.55pt;z-index:251661312;visibility:visible;mso-wrap-style:square;mso-width-percent:0;mso-height-percent:0;mso-wrap-distance-left:9pt;mso-wrap-distance-top:0;mso-wrap-distance-right:9pt;mso-wrap-distance-bottom:0;mso-position-horizontal:absolute;mso-position-horizontal-relative:text;mso-position-vertical:absolute;mso-position-vertical-relative:text;mso-width-percent:0;mso-height-percent:0;mso-width-relative:margin;mso-height-relative:margin;v-text-anchor:top" o:gfxdata="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" fillcolor="white [3201]" strokecolor="#747070 [1614]" strokeweight="1pt">
                 <v:textbox>
                   <w:txbxContent>
                     <w:p>
@@ -2331,6 +985,13 @@
                           <w:sz w:val="18"/>
                           <w:szCs w:val="18"/>
                         </w:rPr>
+                        <w:t xml:space="preserve">1. </w:t>
+                      </w:r>
+                      <w:r>
+                        <w:rPr>
+                          <w:sz w:val="18"/>
+                          <w:szCs w:val="18"/>
+                        </w:rPr>
                         <w:t>Storage</w:t>
                       </w:r>
                       <w:r>
@@ -2378,6 +1039,30 @@
                           <w:szCs w:val="18"/>
                         </w:rPr>
                         <w:t xml:space="preserve"> </w:t>
+                      </w:r>
+                      <w:proofErr w:type="spellStart"/>
+                      <w:r>
+                        <w:rPr>
+                          <w:b/>
+                          <w:sz w:val="18"/>
+                          <w:szCs w:val="18"/>
+                        </w:rPr>
+                        <w:t>dest</w:t>
+                      </w:r>
+                      <w:proofErr w:type="spellEnd"/>
+                      <w:r>
+                        <w:rPr>
+                          <w:sz w:val="18"/>
+                          <w:szCs w:val="18"/>
+                        </w:rPr>
+                        <w:t xml:space="preserve">: </w:t>
+                      </w:r>
+                      <w:r>
+                        <w:rPr>
+                          <w:sz w:val="18"/>
+                          <w:szCs w:val="18"/>
+                        </w:rPr>
+                        <w:t>c</w:t>
                       </w:r>
                     </w:p>
                     <w:p>
@@ -2434,6 +1119,44 @@
                           <w:szCs w:val="18"/>
                         </w:rPr>
                         <w:t xml:space="preserve"> </w:t>
+                      </w:r>
+                      <w:r>
+                        <w:rPr>
+                          <w:sz w:val="18"/>
+                          <w:szCs w:val="18"/>
+                        </w:rPr>
+                        <w:br/>
+                        <w:t xml:space="preserve">2. </w:t>
+                      </w:r>
+                      <w:r>
+                        <w:rPr>
+                          <w:rFonts w:hint="eastAsia"/>
+                          <w:sz w:val="18"/>
+                          <w:szCs w:val="18"/>
+                        </w:rPr>
+                        <w:t>记录行军时间</w:t>
+                      </w:r>
+                      <w:r>
+                        <w:rPr>
+                          <w:sz w:val="18"/>
+                          <w:szCs w:val="18"/>
+                        </w:rPr>
+                        <w:t xml:space="preserve">t1, </w:t>
+                      </w:r>
+                      <w:r>
+                        <w:rPr>
+                          <w:rFonts w:hint="eastAsia"/>
+                          <w:sz w:val="18"/>
+                          <w:szCs w:val="18"/>
+                        </w:rPr>
+                        <w:t>战斗时间</w:t>
+                      </w:r>
+                      <w:r>
+                        <w:rPr>
+                          <w:sz w:val="18"/>
+                          <w:szCs w:val="18"/>
+                        </w:rPr>
+                        <w:t>t2</w:t>
                       </w:r>
                     </w:p>
                   </w:txbxContent>
@@ -2771,32 +1494,11 @@
                               </w:rPr>
                               <w:t xml:space="preserve"> = n</w:t>
                             </w:r>
-                            <w:r>
-                              <w:rPr>
-                                <w:sz w:val="16"/>
-                                <w:szCs w:val="16"/>
-                              </w:rPr>
-                              <w:t xml:space="preserve">, </w:t>
-                            </w:r>
-                            <w:r>
-                              <w:rPr>
-                                <w:rFonts w:hint="eastAsia"/>
-                                <w:sz w:val="16"/>
-                                <w:szCs w:val="16"/>
-                              </w:rPr>
-                              <w:t>记住</w:t>
-                            </w:r>
-                            <w:r>
-                              <w:rPr>
-                                <w:sz w:val="16"/>
-                                <w:szCs w:val="16"/>
-                              </w:rPr>
-                              <w:t>c</w:t>
-                            </w:r>
                           </w:p>
                           <w:p>
                             <w:pPr>
                               <w:rPr>
+                                <w:rFonts w:hint="eastAsia"/>
                                 <w:sz w:val="16"/>
                                 <w:szCs w:val="16"/>
                               </w:rPr>
@@ -2821,23 +1523,7 @@
                                 <w:sz w:val="16"/>
                                 <w:szCs w:val="16"/>
                               </w:rPr>
-                              <w:t xml:space="preserve">ah = </w:t>
-                            </w:r>
-                            <w:proofErr w:type="gramStart"/>
-                            <w:r>
-                              <w:rPr>
-                                <w:sz w:val="16"/>
-                                <w:szCs w:val="16"/>
-                              </w:rPr>
-                              <w:t>Hash(</w:t>
-                            </w:r>
-                            <w:proofErr w:type="gramEnd"/>
-                            <w:r>
-                              <w:rPr>
-                                <w:sz w:val="16"/>
-                                <w:szCs w:val="16"/>
-                              </w:rPr>
-                              <w:t xml:space="preserve">c+ </w:t>
+                              <w:t>ah = Hash(</w:t>
                             </w:r>
                             <w:proofErr w:type="spellStart"/>
                             <w:r>
@@ -2873,34 +1559,58 @@
                             </w:r>
                             <w:r>
                               <w:rPr>
+                                <w:rFonts w:hint="eastAsia"/>
+                                <w:sz w:val="16"/>
+                                <w:szCs w:val="16"/>
+                              </w:rPr>
+                              <w:t>发送</w:t>
+                            </w:r>
+                            <w:r>
+                              <w:rPr>
+                                <w:sz w:val="16"/>
+                                <w:szCs w:val="16"/>
+                              </w:rPr>
+                              <w:t>{</w:t>
+                            </w:r>
+                            <w:proofErr w:type="spellStart"/>
+                            <w:r>
+                              <w:rPr>
+                                <w:b/>
+                                <w:sz w:val="16"/>
+                                <w:szCs w:val="16"/>
+                              </w:rPr>
+                              <w:t>dest</w:t>
+                            </w:r>
+                            <w:proofErr w:type="spellEnd"/>
+                            <w:r>
+                              <w:rPr>
+                                <w:sz w:val="16"/>
+                                <w:szCs w:val="16"/>
+                              </w:rPr>
+                              <w:t xml:space="preserve">: </w:t>
+                            </w:r>
+                            <w:r>
+                              <w:rPr>
+                                <w:sz w:val="16"/>
+                                <w:szCs w:val="16"/>
+                              </w:rPr>
+                              <w:t>c</w:t>
+                            </w:r>
+                            <w:r>
+                              <w:rPr>
+                                <w:rFonts w:hint="eastAsia"/>
+                                <w:sz w:val="16"/>
+                                <w:szCs w:val="16"/>
+                              </w:rPr>
+                              <w:t>,</w:t>
+                            </w:r>
+                            <w:r>
+                              <w:rPr>
                                 <w:sz w:val="16"/>
                                 <w:szCs w:val="16"/>
                               </w:rPr>
                               <w:t xml:space="preserve"> </w:t>
                             </w:r>
-                            <w:proofErr w:type="gramStart"/>
-                            <w:r>
-                              <w:rPr>
-                                <w:rFonts w:hint="eastAsia"/>
-                                <w:sz w:val="16"/>
-                                <w:szCs w:val="16"/>
-                              </w:rPr>
-                              <w:t>发送</w:t>
-                            </w:r>
-                            <w:r>
-                              <w:rPr>
-                                <w:sz w:val="16"/>
-                                <w:szCs w:val="16"/>
-                              </w:rPr>
-                              <w:t>{</w:t>
-                            </w:r>
-                            <w:r>
-                              <w:rPr>
-                                <w:sz w:val="16"/>
-                                <w:szCs w:val="16"/>
-                              </w:rPr>
-                              <w:t xml:space="preserve"> </w:t>
-                            </w:r>
                             <w:proofErr w:type="spellStart"/>
                             <w:r>
                               <w:rPr>
@@ -2910,20 +1620,12 @@
                               </w:rPr>
                               <w:t>declaim</w:t>
                             </w:r>
-                            <w:proofErr w:type="gramEnd"/>
-                            <w:r>
-                              <w:rPr>
-                                <w:sz w:val="16"/>
-                                <w:szCs w:val="16"/>
-                              </w:rPr>
-                              <w:t>:</w:t>
-                            </w:r>
-                            <w:r>
-                              <w:rPr>
-                                <w:sz w:val="16"/>
-                                <w:szCs w:val="16"/>
-                              </w:rPr>
-                              <w:t>c</w:t>
+                            <w:r>
+                              <w:rPr>
+                                <w:sz w:val="16"/>
+                                <w:szCs w:val="16"/>
+                              </w:rPr>
+                              <w:t>:def</w:t>
                             </w:r>
                             <w:proofErr w:type="spellEnd"/>
                             <w:r>
@@ -2931,14 +1633,7 @@
                                 <w:sz w:val="16"/>
                                 <w:szCs w:val="16"/>
                               </w:rPr>
-                              <w:t xml:space="preserve">+ </w:t>
-                            </w:r>
-                            <w:r>
-                              <w:rPr>
-                                <w:sz w:val="16"/>
-                                <w:szCs w:val="16"/>
-                              </w:rPr>
-                              <w:t>def ,</w:t>
+                              <w:t xml:space="preserve"> ,</w:t>
                             </w:r>
                             <w:proofErr w:type="spellStart"/>
                             <w:r>
@@ -2987,7 +1682,7 @@
           </mc:Choice>
           <mc:Fallback>
             <w:pict>
-              <v:shape w14:anchorId="20A19DE4" id="Text Box 14" o:spid="_x0000_s1036" type="#_x0000_t202" style="position:absolute;margin-left:42.3pt;margin-top:170.4pt;width:160.5pt;height:56.75pt;z-index:251680768;visibility:visible;mso-wrap-style:square;mso-width-percent:0;mso-height-percent:0;mso-wrap-distance-left:9pt;mso-wrap-distance-top:0;mso-wrap-distance-right:9pt;mso-wrap-distance-bottom:0;mso-position-horizontal:absolute;mso-position-horizontal-relative:text;mso-position-vertical:absolute;mso-position-vertical-relative:text;mso-width-percent:0;mso-height-percent:0;mso-width-relative:margin;mso-height-relative:margin;v-text-anchor:top" o:gfxdata="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" fillcolor="white [3201]" strokecolor="#747070 [1614]" strokeweight="1pt">
+              <v:shape w14:anchorId="20A19DE4" id="Text Box 14" o:spid="_x0000_s1031" type="#_x0000_t202" style="position:absolute;margin-left:42.3pt;margin-top:170.4pt;width:160.5pt;height:56.75pt;z-index:251680768;visibility:visible;mso-wrap-style:square;mso-width-percent:0;mso-height-percent:0;mso-wrap-distance-left:9pt;mso-wrap-distance-top:0;mso-wrap-distance-right:9pt;mso-wrap-distance-bottom:0;mso-position-horizontal:absolute;mso-position-horizontal-relative:text;mso-position-vertical:absolute;mso-position-vertical-relative:text;mso-width-percent:0;mso-height-percent:0;mso-width-relative:margin;mso-height-relative:margin;v-text-anchor:top" o:gfxdata="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" fillcolor="white [3201]" strokecolor="#747070 [1614]" strokeweight="1pt">
                 <v:textbox>
                   <w:txbxContent>
                     <w:p>
@@ -3068,32 +1763,11 @@
                         </w:rPr>
                         <w:t xml:space="preserve"> = n</w:t>
                       </w:r>
-                      <w:r>
-                        <w:rPr>
-                          <w:sz w:val="16"/>
-                          <w:szCs w:val="16"/>
-                        </w:rPr>
-                        <w:t xml:space="preserve">, </w:t>
-                      </w:r>
-                      <w:r>
-                        <w:rPr>
-                          <w:rFonts w:hint="eastAsia"/>
-                          <w:sz w:val="16"/>
-                          <w:szCs w:val="16"/>
-                        </w:rPr>
-                        <w:t>记住</w:t>
-                      </w:r>
-                      <w:r>
-                        <w:rPr>
-                          <w:sz w:val="16"/>
-                          <w:szCs w:val="16"/>
-                        </w:rPr>
-                        <w:t>c</w:t>
-                      </w:r>
                     </w:p>
                     <w:p>
                       <w:pPr>
                         <w:rPr>
+                          <w:rFonts w:hint="eastAsia"/>
                           <w:sz w:val="16"/>
                           <w:szCs w:val="16"/>
                         </w:rPr>
@@ -3118,23 +1792,7 @@
                           <w:sz w:val="16"/>
                           <w:szCs w:val="16"/>
                         </w:rPr>
-                        <w:t xml:space="preserve">ah = </w:t>
-                      </w:r>
-                      <w:proofErr w:type="gramStart"/>
-                      <w:r>
-                        <w:rPr>
-                          <w:sz w:val="16"/>
-                          <w:szCs w:val="16"/>
-                        </w:rPr>
-                        <w:t>Hash(</w:t>
-                      </w:r>
-                      <w:proofErr w:type="gramEnd"/>
-                      <w:r>
-                        <w:rPr>
-                          <w:sz w:val="16"/>
-                          <w:szCs w:val="16"/>
-                        </w:rPr>
-                        <w:t xml:space="preserve">c+ </w:t>
+                        <w:t>ah = Hash(</w:t>
                       </w:r>
                       <w:proofErr w:type="spellStart"/>
                       <w:r>
@@ -3170,34 +1828,58 @@
                       </w:r>
                       <w:r>
                         <w:rPr>
+                          <w:rFonts w:hint="eastAsia"/>
+                          <w:sz w:val="16"/>
+                          <w:szCs w:val="16"/>
+                        </w:rPr>
+                        <w:t>发送</w:t>
+                      </w:r>
+                      <w:r>
+                        <w:rPr>
+                          <w:sz w:val="16"/>
+                          <w:szCs w:val="16"/>
+                        </w:rPr>
+                        <w:t>{</w:t>
+                      </w:r>
+                      <w:proofErr w:type="spellStart"/>
+                      <w:r>
+                        <w:rPr>
+                          <w:b/>
+                          <w:sz w:val="16"/>
+                          <w:szCs w:val="16"/>
+                        </w:rPr>
+                        <w:t>dest</w:t>
+                      </w:r>
+                      <w:proofErr w:type="spellEnd"/>
+                      <w:r>
+                        <w:rPr>
+                          <w:sz w:val="16"/>
+                          <w:szCs w:val="16"/>
+                        </w:rPr>
+                        <w:t xml:space="preserve">: </w:t>
+                      </w:r>
+                      <w:r>
+                        <w:rPr>
+                          <w:sz w:val="16"/>
+                          <w:szCs w:val="16"/>
+                        </w:rPr>
+                        <w:t>c</w:t>
+                      </w:r>
+                      <w:r>
+                        <w:rPr>
+                          <w:rFonts w:hint="eastAsia"/>
+                          <w:sz w:val="16"/>
+                          <w:szCs w:val="16"/>
+                        </w:rPr>
+                        <w:t>,</w:t>
+                      </w:r>
+                      <w:r>
+                        <w:rPr>
                           <w:sz w:val="16"/>
                           <w:szCs w:val="16"/>
                         </w:rPr>
                         <w:t xml:space="preserve"> </w:t>
                       </w:r>
-                      <w:proofErr w:type="gramStart"/>
-                      <w:r>
-                        <w:rPr>
-                          <w:rFonts w:hint="eastAsia"/>
-                          <w:sz w:val="16"/>
-                          <w:szCs w:val="16"/>
-                        </w:rPr>
-                        <w:t>发送</w:t>
-                      </w:r>
-                      <w:r>
-                        <w:rPr>
-                          <w:sz w:val="16"/>
-                          <w:szCs w:val="16"/>
-                        </w:rPr>
-                        <w:t>{</w:t>
-                      </w:r>
-                      <w:r>
-                        <w:rPr>
-                          <w:sz w:val="16"/>
-                          <w:szCs w:val="16"/>
-                        </w:rPr>
-                        <w:t xml:space="preserve"> </w:t>
-                      </w:r>
                       <w:proofErr w:type="spellStart"/>
                       <w:r>
                         <w:rPr>
@@ -3207,20 +1889,12 @@
                         </w:rPr>
                         <w:t>declaim</w:t>
                       </w:r>
-                      <w:proofErr w:type="gramEnd"/>
-                      <w:r>
-                        <w:rPr>
-                          <w:sz w:val="16"/>
-                          <w:szCs w:val="16"/>
-                        </w:rPr>
-                        <w:t>:</w:t>
-                      </w:r>
-                      <w:r>
-                        <w:rPr>
-                          <w:sz w:val="16"/>
-                          <w:szCs w:val="16"/>
-                        </w:rPr>
-                        <w:t>c</w:t>
+                      <w:r>
+                        <w:rPr>
+                          <w:sz w:val="16"/>
+                          <w:szCs w:val="16"/>
+                        </w:rPr>
+                        <w:t>:def</w:t>
                       </w:r>
                       <w:proofErr w:type="spellEnd"/>
                       <w:r>
@@ -3228,14 +1902,7 @@
                           <w:sz w:val="16"/>
                           <w:szCs w:val="16"/>
                         </w:rPr>
-                        <w:t xml:space="preserve">+ </w:t>
-                      </w:r>
-                      <w:r>
-                        <w:rPr>
-                          <w:sz w:val="16"/>
-                          <w:szCs w:val="16"/>
-                        </w:rPr>
-                        <w:t>def ,</w:t>
+                        <w:t xml:space="preserve"> ,</w:t>
                       </w:r>
                       <w:proofErr w:type="spellStart"/>
                       <w:r>
@@ -3277,7 +1944,7 @@
         <mc:AlternateContent>
           <mc:Choice Requires="wps">
             <w:drawing>
-              <wp:anchor distT="0" distB="0" distL="114300" distR="114300" simplePos="0" relativeHeight="251658239" behindDoc="0" locked="0" layoutInCell="1" allowOverlap="1" wp14:anchorId="22AC74BB" wp14:editId="211F98B3">
+              <wp:anchor distT="0" distB="0" distL="114300" distR="114300" simplePos="0" relativeHeight="251658239" behindDoc="0" locked="0" layoutInCell="1" allowOverlap="1" wp14:anchorId="22AC74BB" wp14:editId="10F4ACFA">
                 <wp:simplePos x="0" y="0"/>
                 <wp:positionH relativeFrom="column">
                   <wp:posOffset>452266</wp:posOffset>
@@ -3348,7 +2015,223 @@
           </mc:Choice>
           <mc:Fallback>
             <w:pict>
-              <v:rect w14:anchorId="23008891" id="Rectangle 38" o:spid="_x0000_s1026" style="position:absolute;margin-left:35.6pt;margin-top:-3.95pt;width:671.75pt;height:71.95pt;z-index:251658239;visibility:visible;mso-wrap-style:square;mso-width-percent:0;mso-height-percent:0;mso-wrap-distance-left:9pt;mso-wrap-distance-top:0;mso-wrap-distance-right:9pt;mso-wrap-distance-bottom:0;mso-position-horizontal:absolute;mso-position-horizontal-relative:text;mso-position-vertical:absolute;mso-position-vertical-relative:text;mso-width-percent:0;mso-height-percent:0;mso-width-relative:margin;mso-height-relative:margin;v-text-anchor:middle" o:gfxdata="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" fillcolor="#d9e2f3 [660]" stroked="f" strokeweight="1pt"/>
+              <v:rect w14:anchorId="03333332" id="Rectangle 38" o:spid="_x0000_s1026" style="position:absolute;margin-left:35.6pt;margin-top:-3.95pt;width:671.75pt;height:71.95pt;z-index:251658239;visibility:visible;mso-wrap-style:square;mso-width-percent:0;mso-height-percent:0;mso-wrap-distance-left:9pt;mso-wrap-distance-top:0;mso-wrap-distance-right:9pt;mso-wrap-distance-bottom:0;mso-position-horizontal:absolute;mso-position-horizontal-relative:text;mso-position-vertical:absolute;mso-position-vertical-relative:text;mso-width-percent:0;mso-height-percent:0;mso-width-relative:margin;mso-height-relative:margin;v-text-anchor:middle" o:gfxdata="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" fillcolor="#d9e2f3 [660]" stroked="f" strokeweight="1pt"/>
+            </w:pict>
+          </mc:Fallback>
+        </mc:AlternateContent>
+      </w:r>
+      <w:r>
+        <w:rPr>
+          <w:rFonts w:hint="eastAsia"/>
+          <w:noProof/>
+        </w:rPr>
+        <mc:AlternateContent>
+          <mc:Choice Requires="wps">
+            <w:drawing>
+              <wp:anchor distT="0" distB="0" distL="114300" distR="114300" simplePos="0" relativeHeight="251693056" behindDoc="0" locked="0" layoutInCell="1" allowOverlap="1" wp14:anchorId="7FD4910F" wp14:editId="159CB090">
+                <wp:simplePos x="0" y="0"/>
+                <wp:positionH relativeFrom="column">
+                  <wp:posOffset>6895750</wp:posOffset>
+                </wp:positionH>
+                <wp:positionV relativeFrom="paragraph">
+                  <wp:posOffset>427838</wp:posOffset>
+                </wp:positionV>
+                <wp:extent cx="0" cy="4587857"/>
+                <wp:effectExtent l="0" t="0" r="12700" b="10160"/>
+                <wp:wrapNone/>
+                <wp:docPr id="21" name="Straight Connector 21"/>
+                <wp:cNvGraphicFramePr/>
+                <a:graphic xmlns:a="http://schemas.openxmlformats.org/drawingml/2006/main">
+                  <a:graphicData uri="http://schemas.microsoft.com/office/word/2010/wordprocessingShape">
+                    <wps:wsp>
+                      <wps:cNvCnPr/>
+                      <wps:spPr>
+                        <a:xfrm flipV="1">
+                          <a:off x="0" y="0"/>
+                          <a:ext cx="0" cy="4587857"/>
+                        </a:xfrm>
+                        <a:prstGeom prst="line">
+                          <a:avLst/>
+                        </a:prstGeom>
+                        <a:ln>
+                          <a:prstDash val="lgDash"/>
+                        </a:ln>
+                      </wps:spPr>
+                      <wps:style>
+                        <a:lnRef idx="1">
+                          <a:schemeClr val="accent1"/>
+                        </a:lnRef>
+                        <a:fillRef idx="0">
+                          <a:schemeClr val="accent1"/>
+                        </a:fillRef>
+                        <a:effectRef idx="0">
+                          <a:schemeClr val="accent1"/>
+                        </a:effectRef>
+                        <a:fontRef idx="minor">
+                          <a:schemeClr val="tx1"/>
+                        </a:fontRef>
+                      </wps:style>
+                      <wps:bodyPr/>
+                    </wps:wsp>
+                  </a:graphicData>
+                </a:graphic>
+                <wp14:sizeRelH relativeFrom="margin">
+                  <wp14:pctWidth>0</wp14:pctWidth>
+                </wp14:sizeRelH>
+                <wp14:sizeRelV relativeFrom="margin">
+                  <wp14:pctHeight>0</wp14:pctHeight>
+                </wp14:sizeRelV>
+              </wp:anchor>
+            </w:drawing>
+          </mc:Choice>
+          <mc:Fallback>
+            <w:pict>
+              <v:line w14:anchorId="2338EAA1" id="Straight Connector 21" o:spid="_x0000_s1026" style="position:absolute;flip:y;z-index:251693056;visibility:visible;mso-wrap-style:square;mso-width-percent:0;mso-height-percent:0;mso-wrap-distance-left:9pt;mso-wrap-distance-top:0;mso-wrap-distance-right:9pt;mso-wrap-distance-bottom:0;mso-position-horizontal:absolute;mso-position-horizontal-relative:text;mso-position-vertical:absolute;mso-position-vertical-relative:text;mso-width-percent:0;mso-height-percent:0;mso-width-relative:margin;mso-height-relative:margin" from="542.95pt,33.7pt" to="542.95pt,394.95pt" o:gfxdata="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" strokecolor="#4472c4 [3204]" strokeweight=".5pt">
+                <v:stroke dashstyle="longDash" joinstyle="miter"/>
+              </v:line>
+            </w:pict>
+          </mc:Fallback>
+        </mc:AlternateContent>
+      </w:r>
+      <w:r>
+        <w:rPr>
+          <w:rFonts w:hint="eastAsia"/>
+          <w:noProof/>
+        </w:rPr>
+        <mc:AlternateContent>
+          <mc:Choice Requires="wps">
+            <w:drawing>
+              <wp:anchor distT="0" distB="0" distL="114300" distR="114300" simplePos="0" relativeHeight="251668480" behindDoc="0" locked="0" layoutInCell="1" allowOverlap="1" wp14:anchorId="0D85E546" wp14:editId="372E5190">
+                <wp:simplePos x="0" y="0"/>
+                <wp:positionH relativeFrom="column">
+                  <wp:posOffset>4043494</wp:posOffset>
+                </wp:positionH>
+                <wp:positionV relativeFrom="paragraph">
+                  <wp:posOffset>548378</wp:posOffset>
+                </wp:positionV>
+                <wp:extent cx="0" cy="4467318"/>
+                <wp:effectExtent l="0" t="0" r="12700" b="15875"/>
+                <wp:wrapNone/>
+                <wp:docPr id="8" name="Straight Connector 8"/>
+                <wp:cNvGraphicFramePr/>
+                <a:graphic xmlns:a="http://schemas.openxmlformats.org/drawingml/2006/main">
+                  <a:graphicData uri="http://schemas.microsoft.com/office/word/2010/wordprocessingShape">
+                    <wps:wsp>
+                      <wps:cNvCnPr/>
+                      <wps:spPr>
+                        <a:xfrm flipV="1">
+                          <a:off x="0" y="0"/>
+                          <a:ext cx="0" cy="4467318"/>
+                        </a:xfrm>
+                        <a:prstGeom prst="line">
+                          <a:avLst/>
+                        </a:prstGeom>
+                        <a:ln>
+                          <a:prstDash val="lgDash"/>
+                        </a:ln>
+                      </wps:spPr>
+                      <wps:style>
+                        <a:lnRef idx="1">
+                          <a:schemeClr val="accent1"/>
+                        </a:lnRef>
+                        <a:fillRef idx="0">
+                          <a:schemeClr val="accent1"/>
+                        </a:fillRef>
+                        <a:effectRef idx="0">
+                          <a:schemeClr val="accent1"/>
+                        </a:effectRef>
+                        <a:fontRef idx="minor">
+                          <a:schemeClr val="tx1"/>
+                        </a:fontRef>
+                      </wps:style>
+                      <wps:bodyPr/>
+                    </wps:wsp>
+                  </a:graphicData>
+                </a:graphic>
+                <wp14:sizeRelV relativeFrom="margin">
+                  <wp14:pctHeight>0</wp14:pctHeight>
+                </wp14:sizeRelV>
+              </wp:anchor>
+            </w:drawing>
+          </mc:Choice>
+          <mc:Fallback>
+            <w:pict>
+              <v:line w14:anchorId="67EA3106" id="Straight Connector 8" o:spid="_x0000_s1026" style="position:absolute;flip:y;z-index:251668480;visibility:visible;mso-wrap-style:square;mso-height-percent:0;mso-wrap-distance-left:9pt;mso-wrap-distance-top:0;mso-wrap-distance-right:9pt;mso-wrap-distance-bottom:0;mso-position-horizontal:absolute;mso-position-horizontal-relative:text;mso-position-vertical:absolute;mso-position-vertical-relative:text;mso-height-percent:0;mso-height-relative:margin" from="318.4pt,43.2pt" to="318.4pt,394.95pt" o:gfxdata="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" strokecolor="#4472c4 [3204]" strokeweight=".5pt">
+                <v:stroke dashstyle="longDash" joinstyle="miter"/>
+              </v:line>
+            </w:pict>
+          </mc:Fallback>
+        </mc:AlternateContent>
+      </w:r>
+      <w:r>
+        <w:rPr>
+          <w:rFonts w:hint="eastAsia"/>
+          <w:noProof/>
+        </w:rPr>
+        <mc:AlternateContent>
+          <mc:Choice Requires="wps">
+            <w:drawing>
+              <wp:anchor distT="0" distB="0" distL="114300" distR="114300" simplePos="0" relativeHeight="251660288" behindDoc="0" locked="0" layoutInCell="1" allowOverlap="1" wp14:anchorId="4D033F08" wp14:editId="06FBE592">
+                <wp:simplePos x="0" y="0"/>
+                <wp:positionH relativeFrom="column">
+                  <wp:posOffset>1442906</wp:posOffset>
+                </wp:positionH>
+                <wp:positionV relativeFrom="paragraph">
+                  <wp:posOffset>486560</wp:posOffset>
+                </wp:positionV>
+                <wp:extent cx="83820" cy="4605335"/>
+                <wp:effectExtent l="0" t="0" r="17780" b="17780"/>
+                <wp:wrapNone/>
+                <wp:docPr id="2" name="Straight Connector 2"/>
+                <wp:cNvGraphicFramePr/>
+                <a:graphic xmlns:a="http://schemas.openxmlformats.org/drawingml/2006/main">
+                  <a:graphicData uri="http://schemas.microsoft.com/office/word/2010/wordprocessingShape">
+                    <wps:wsp>
+                      <wps:cNvCnPr/>
+                      <wps:spPr>
+                        <a:xfrm flipV="1">
+                          <a:off x="0" y="0"/>
+                          <a:ext cx="83820" cy="4605335"/>
+                        </a:xfrm>
+                        <a:prstGeom prst="line">
+                          <a:avLst/>
+                        </a:prstGeom>
+                        <a:ln>
+                          <a:prstDash val="lgDash"/>
+                        </a:ln>
+                      </wps:spPr>
+                      <wps:style>
+                        <a:lnRef idx="1">
+                          <a:schemeClr val="accent1"/>
+                        </a:lnRef>
+                        <a:fillRef idx="0">
+                          <a:schemeClr val="accent1"/>
+                        </a:fillRef>
+                        <a:effectRef idx="0">
+                          <a:schemeClr val="accent1"/>
+                        </a:effectRef>
+                        <a:fontRef idx="minor">
+                          <a:schemeClr val="tx1"/>
+                        </a:fontRef>
+                      </wps:style>
+                      <wps:bodyPr/>
+                    </wps:wsp>
+                  </a:graphicData>
+                </a:graphic>
+                <wp14:sizeRelH relativeFrom="margin">
+                  <wp14:pctWidth>0</wp14:pctWidth>
+                </wp14:sizeRelH>
+                <wp14:sizeRelV relativeFrom="margin">
+                  <wp14:pctHeight>0</wp14:pctHeight>
+                </wp14:sizeRelV>
+              </wp:anchor>
+            </w:drawing>
+          </mc:Choice>
+          <mc:Fallback>
+            <w:pict>
+              <v:line w14:anchorId="205D1D78" id="Straight Connector 2" o:spid="_x0000_s1026" style="position:absolute;flip:y;z-index:251660288;visibility:visible;mso-wrap-style:square;mso-width-percent:0;mso-height-percent:0;mso-wrap-distance-left:9pt;mso-wrap-distance-top:0;mso-wrap-distance-right:9pt;mso-wrap-distance-bottom:0;mso-position-horizontal:absolute;mso-position-horizontal-relative:text;mso-position-vertical:absolute;mso-position-vertical-relative:text;mso-width-percent:0;mso-height-percent:0;mso-width-relative:margin;mso-height-relative:margin" from="113.6pt,38.3pt" to="120.2pt,400.9pt" o:gfxdata="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" strokecolor="#4472c4 [3204]" strokeweight=".5pt">
+                <v:stroke dashstyle="longDash" joinstyle="miter"/>
+              </v:line>
             </w:pict>
           </mc:Fallback>
         </mc:AlternateContent>
@@ -3487,7 +2370,7 @@
         <mc:AlternateContent>
           <mc:Choice Requires="wps">
             <w:drawing>
-              <wp:anchor distT="0" distB="0" distL="114300" distR="114300" simplePos="0" relativeHeight="251664384" behindDoc="0" locked="0" layoutInCell="1" allowOverlap="1" wp14:anchorId="61077BFB" wp14:editId="0B29FF78">
+              <wp:anchor distT="0" distB="0" distL="114300" distR="114300" simplePos="0" relativeHeight="251664384" behindDoc="0" locked="0" layoutInCell="1" allowOverlap="1" wp14:anchorId="61077BFB" wp14:editId="595A899B">
                 <wp:simplePos x="0" y="0"/>
                 <wp:positionH relativeFrom="column">
                   <wp:posOffset>-586740</wp:posOffset>
@@ -3535,7 +2418,7 @@
                               <w:rPr>
                                 <w:rFonts w:hint="eastAsia"/>
                               </w:rPr>
-                              <w:t>操作</w:t>
+                              <w:t>体验</w:t>
                             </w:r>
                           </w:p>
                         </w:txbxContent>
@@ -3560,7 +2443,7 @@
           </mc:Choice>
           <mc:Fallback>
             <w:pict>
-              <v:shape w14:anchorId="61077BFB" id="Text Box 6" o:spid="_x0000_s1038" type="#_x0000_t202" style="position:absolute;margin-left:-46.2pt;margin-top:95.05pt;width:117.55pt;height:29.05pt;z-index:251664384;visibility:visible;mso-wrap-style:square;mso-width-percent:0;mso-height-percent:0;mso-wrap-distance-left:9pt;mso-wrap-distance-top:0;mso-wrap-distance-right:9pt;mso-wrap-distance-bottom:0;mso-position-horizontal:absolute;mso-position-horizontal-relative:text;mso-position-vertical:absolute;mso-position-vertical-relative:text;mso-width-percent:0;mso-height-percent:0;mso-width-relative:margin;mso-height-relative:margin;v-text-anchor:top" o:gfxdata="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" fillcolor="white [3201]" stroked="f" strokeweight=".5pt">
+              <v:shape w14:anchorId="61077BFB" id="Text Box 6" o:spid="_x0000_s1033" type="#_x0000_t202" style="position:absolute;margin-left:-46.2pt;margin-top:95.05pt;width:117.55pt;height:29.05pt;z-index:251664384;visibility:visible;mso-wrap-style:square;mso-width-percent:0;mso-height-percent:0;mso-wrap-distance-left:9pt;mso-wrap-distance-top:0;mso-wrap-distance-right:9pt;mso-wrap-distance-bottom:0;mso-position-horizontal:absolute;mso-position-horizontal-relative:text;mso-position-vertical:absolute;mso-position-vertical-relative:text;mso-width-percent:0;mso-height-percent:0;mso-width-relative:margin;mso-height-relative:margin;v-text-anchor:top" o:gfxdata="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" fillcolor="white [3201]" stroked="f" strokeweight=".5pt">
                 <v:textbox>
                   <w:txbxContent>
                     <w:p>
@@ -3577,7 +2460,467 @@
                         <w:rPr>
                           <w:rFonts w:hint="eastAsia"/>
                         </w:rPr>
-                        <w:t>操作</w:t>
+                        <w:t>体验</w:t>
+                      </w:r>
+                    </w:p>
+                  </w:txbxContent>
+                </v:textbox>
+              </v:shape>
+            </w:pict>
+          </mc:Fallback>
+        </mc:AlternateContent>
+      </w:r>
+      <w:r>
+        <w:rPr>
+          <w:rFonts w:hint="eastAsia"/>
+          <w:noProof/>
+        </w:rPr>
+        <mc:AlternateContent>
+          <mc:Choice Requires="wps">
+            <w:drawing>
+              <wp:anchor distT="0" distB="0" distL="114300" distR="114300" simplePos="0" relativeHeight="251713536" behindDoc="0" locked="0" layoutInCell="1" allowOverlap="1" wp14:anchorId="07331B39" wp14:editId="7B9C973B">
+                <wp:simplePos x="0" y="0"/>
+                <wp:positionH relativeFrom="column">
+                  <wp:posOffset>4499610</wp:posOffset>
+                </wp:positionH>
+                <wp:positionV relativeFrom="paragraph">
+                  <wp:posOffset>4504690</wp:posOffset>
+                </wp:positionV>
+                <wp:extent cx="1928495" cy="443865"/>
+                <wp:effectExtent l="0" t="0" r="14605" b="13335"/>
+                <wp:wrapNone/>
+                <wp:docPr id="31" name="Text Box 31"/>
+                <wp:cNvGraphicFramePr/>
+                <a:graphic xmlns:a="http://schemas.openxmlformats.org/drawingml/2006/main">
+                  <a:graphicData uri="http://schemas.microsoft.com/office/word/2010/wordprocessingShape">
+                    <wps:wsp>
+                      <wps:cNvSpPr txBox="1"/>
+                      <wps:spPr>
+                        <a:xfrm>
+                          <a:off x="0" y="0"/>
+                          <a:ext cx="1928495" cy="443865"/>
+                        </a:xfrm>
+                        <a:prstGeom prst="rect">
+                          <a:avLst/>
+                        </a:prstGeom>
+                        <a:solidFill>
+                          <a:schemeClr val="accent2">
+                            <a:lumMod val="20000"/>
+                            <a:lumOff val="80000"/>
+                          </a:schemeClr>
+                        </a:solidFill>
+                        <a:ln w="12700">
+                          <a:solidFill>
+                            <a:schemeClr val="bg2">
+                              <a:lumMod val="50000"/>
+                            </a:schemeClr>
+                          </a:solidFill>
+                        </a:ln>
+                      </wps:spPr>
+                      <wps:txbx>
+                        <w:txbxContent>
+                          <w:p>
+                            <w:pPr>
+                              <w:rPr>
+                                <w:sz w:val="18"/>
+                                <w:szCs w:val="18"/>
+                              </w:rPr>
+                            </w:pPr>
+                            <w:r>
+                              <w:rPr>
+                                <w:rFonts w:hint="eastAsia"/>
+                                <w:sz w:val="18"/>
+                                <w:szCs w:val="18"/>
+                              </w:rPr>
+                              <w:t>可能</w:t>
+                            </w:r>
+                            <w:r>
+                              <w:rPr>
+                                <w:sz w:val="18"/>
+                                <w:szCs w:val="18"/>
+                              </w:rPr>
+                              <w:t>2</w:t>
+                            </w:r>
+                            <w:r>
+                              <w:rPr>
+                                <w:rFonts w:hint="eastAsia"/>
+                                <w:sz w:val="18"/>
+                                <w:szCs w:val="18"/>
+                              </w:rPr>
+                              <w:t xml:space="preserve">: </w:t>
+                            </w:r>
+                            <w:r>
+                              <w:rPr>
+                                <w:sz w:val="18"/>
+                                <w:szCs w:val="18"/>
+                              </w:rPr>
+                              <w:t>A</w:t>
+                            </w:r>
+                            <w:r>
+                              <w:rPr>
+                                <w:rFonts w:hint="eastAsia"/>
+                                <w:sz w:val="18"/>
+                                <w:szCs w:val="18"/>
+                              </w:rPr>
+                              <w:t>要么</w:t>
+                            </w:r>
+                            <w:r>
+                              <w:rPr>
+                                <w:rFonts w:hint="eastAsia"/>
+                                <w:sz w:val="18"/>
+                                <w:szCs w:val="18"/>
+                              </w:rPr>
+                              <w:t>之前是放</w:t>
+                            </w:r>
+                            <w:r>
+                              <w:rPr>
+                                <w:rFonts w:hint="eastAsia"/>
+                                <w:sz w:val="18"/>
+                                <w:szCs w:val="18"/>
+                              </w:rPr>
+                              <w:t>烟雾要么</w:t>
+                            </w:r>
+                            <w:r>
+                              <w:rPr>
+                                <w:rFonts w:hint="eastAsia"/>
+                                <w:sz w:val="18"/>
+                                <w:szCs w:val="18"/>
+                              </w:rPr>
+                              <w:t>临阵</w:t>
+                            </w:r>
+                            <w:r>
+                              <w:rPr>
+                                <w:rFonts w:hint="eastAsia"/>
+                                <w:sz w:val="18"/>
+                                <w:szCs w:val="18"/>
+                              </w:rPr>
+                              <w:t>撤军了</w:t>
+                            </w:r>
+                            <w:r>
+                              <w:rPr>
+                                <w:rFonts w:hint="eastAsia"/>
+                                <w:sz w:val="18"/>
+                                <w:szCs w:val="18"/>
+                              </w:rPr>
+                              <w:t>，</w:t>
+                            </w:r>
+                            <w:r>
+                              <w:rPr>
+                                <w:rFonts w:hint="eastAsia"/>
+                                <w:sz w:val="18"/>
+                                <w:szCs w:val="18"/>
+                              </w:rPr>
+                              <w:t>总之</w:t>
+                            </w:r>
+                            <w:r>
+                              <w:rPr>
+                                <w:rFonts w:hint="eastAsia"/>
+                                <w:sz w:val="18"/>
+                                <w:szCs w:val="18"/>
+                              </w:rPr>
+                              <w:t>战场没看到他</w:t>
+                            </w:r>
+                          </w:p>
+                        </w:txbxContent>
+                      </wps:txbx>
+                      <wps:bodyPr rot="0" spcFirstLastPara="0" vertOverflow="overflow" horzOverflow="overflow" vert="horz" wrap="square" lIns="91440" tIns="45720" rIns="91440" bIns="45720" numCol="1" spcCol="0" rtlCol="0" fromWordArt="0" anchor="t" anchorCtr="0" forceAA="0" compatLnSpc="1">
+                        <a:prstTxWarp prst="textNoShape">
+                          <a:avLst/>
+                        </a:prstTxWarp>
+                        <a:noAutofit/>
+                      </wps:bodyPr>
+                    </wps:wsp>
+                  </a:graphicData>
+                </a:graphic>
+                <wp14:sizeRelH relativeFrom="margin">
+                  <wp14:pctWidth>0</wp14:pctWidth>
+                </wp14:sizeRelH>
+                <wp14:sizeRelV relativeFrom="margin">
+                  <wp14:pctHeight>0</wp14:pctHeight>
+                </wp14:sizeRelV>
+              </wp:anchor>
+            </w:drawing>
+          </mc:Choice>
+          <mc:Fallback>
+            <w:pict>
+              <v:shape w14:anchorId="07331B39" id="Text Box 31" o:spid="_x0000_s1034" type="#_x0000_t202" style="position:absolute;margin-left:354.3pt;margin-top:354.7pt;width:151.85pt;height:34.95pt;z-index:251713536;visibility:visible;mso-wrap-style:square;mso-width-percent:0;mso-height-percent:0;mso-wrap-distance-left:9pt;mso-wrap-distance-top:0;mso-wrap-distance-right:9pt;mso-wrap-distance-bottom:0;mso-position-horizontal:absolute;mso-position-horizontal-relative:text;mso-position-vertical:absolute;mso-position-vertical-relative:text;mso-width-percent:0;mso-height-percent:0;mso-width-relative:margin;mso-height-relative:margin;v-text-anchor:top" o:gfxdata="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" fillcolor="#fbe4d5 [661]" strokecolor="#747070 [1614]" strokeweight="1pt">
+                <v:textbox>
+                  <w:txbxContent>
+                    <w:p>
+                      <w:pPr>
+                        <w:rPr>
+                          <w:sz w:val="18"/>
+                          <w:szCs w:val="18"/>
+                        </w:rPr>
+                      </w:pPr>
+                      <w:r>
+                        <w:rPr>
+                          <w:rFonts w:hint="eastAsia"/>
+                          <w:sz w:val="18"/>
+                          <w:szCs w:val="18"/>
+                        </w:rPr>
+                        <w:t>可能</w:t>
+                      </w:r>
+                      <w:r>
+                        <w:rPr>
+                          <w:sz w:val="18"/>
+                          <w:szCs w:val="18"/>
+                        </w:rPr>
+                        <w:t>2</w:t>
+                      </w:r>
+                      <w:r>
+                        <w:rPr>
+                          <w:rFonts w:hint="eastAsia"/>
+                          <w:sz w:val="18"/>
+                          <w:szCs w:val="18"/>
+                        </w:rPr>
+                        <w:t xml:space="preserve">: </w:t>
+                      </w:r>
+                      <w:r>
+                        <w:rPr>
+                          <w:sz w:val="18"/>
+                          <w:szCs w:val="18"/>
+                        </w:rPr>
+                        <w:t>A</w:t>
+                      </w:r>
+                      <w:r>
+                        <w:rPr>
+                          <w:rFonts w:hint="eastAsia"/>
+                          <w:sz w:val="18"/>
+                          <w:szCs w:val="18"/>
+                        </w:rPr>
+                        <w:t>要么</w:t>
+                      </w:r>
+                      <w:r>
+                        <w:rPr>
+                          <w:rFonts w:hint="eastAsia"/>
+                          <w:sz w:val="18"/>
+                          <w:szCs w:val="18"/>
+                        </w:rPr>
+                        <w:t>之前是放</w:t>
+                      </w:r>
+                      <w:r>
+                        <w:rPr>
+                          <w:rFonts w:hint="eastAsia"/>
+                          <w:sz w:val="18"/>
+                          <w:szCs w:val="18"/>
+                        </w:rPr>
+                        <w:t>烟雾要么</w:t>
+                      </w:r>
+                      <w:r>
+                        <w:rPr>
+                          <w:rFonts w:hint="eastAsia"/>
+                          <w:sz w:val="18"/>
+                          <w:szCs w:val="18"/>
+                        </w:rPr>
+                        <w:t>临阵</w:t>
+                      </w:r>
+                      <w:r>
+                        <w:rPr>
+                          <w:rFonts w:hint="eastAsia"/>
+                          <w:sz w:val="18"/>
+                          <w:szCs w:val="18"/>
+                        </w:rPr>
+                        <w:t>撤军了</w:t>
+                      </w:r>
+                      <w:r>
+                        <w:rPr>
+                          <w:rFonts w:hint="eastAsia"/>
+                          <w:sz w:val="18"/>
+                          <w:szCs w:val="18"/>
+                        </w:rPr>
+                        <w:t>，</w:t>
+                      </w:r>
+                      <w:r>
+                        <w:rPr>
+                          <w:rFonts w:hint="eastAsia"/>
+                          <w:sz w:val="18"/>
+                          <w:szCs w:val="18"/>
+                        </w:rPr>
+                        <w:t>总之</w:t>
+                      </w:r>
+                      <w:r>
+                        <w:rPr>
+                          <w:rFonts w:hint="eastAsia"/>
+                          <w:sz w:val="18"/>
+                          <w:szCs w:val="18"/>
+                        </w:rPr>
+                        <w:t>战场没看到他</w:t>
+                      </w:r>
+                    </w:p>
+                  </w:txbxContent>
+                </v:textbox>
+              </v:shape>
+            </w:pict>
+          </mc:Fallback>
+        </mc:AlternateContent>
+      </w:r>
+      <w:r>
+        <w:rPr>
+          <w:rFonts w:hint="eastAsia"/>
+          <w:noProof/>
+        </w:rPr>
+        <mc:AlternateContent>
+          <mc:Choice Requires="wps">
+            <w:drawing>
+              <wp:anchor distT="0" distB="0" distL="114300" distR="114300" simplePos="0" relativeHeight="251709440" behindDoc="0" locked="0" layoutInCell="1" allowOverlap="1" wp14:anchorId="1DF22E10" wp14:editId="41629BC8">
+                <wp:simplePos x="0" y="0"/>
+                <wp:positionH relativeFrom="column">
+                  <wp:posOffset>4499610</wp:posOffset>
+                </wp:positionH>
+                <wp:positionV relativeFrom="paragraph">
+                  <wp:posOffset>4144010</wp:posOffset>
+                </wp:positionV>
+                <wp:extent cx="1927860" cy="259715"/>
+                <wp:effectExtent l="0" t="0" r="15240" b="6985"/>
+                <wp:wrapNone/>
+                <wp:docPr id="29" name="Text Box 29"/>
+                <wp:cNvGraphicFramePr/>
+                <a:graphic xmlns:a="http://schemas.openxmlformats.org/drawingml/2006/main">
+                  <a:graphicData uri="http://schemas.microsoft.com/office/word/2010/wordprocessingShape">
+                    <wps:wsp>
+                      <wps:cNvSpPr txBox="1"/>
+                      <wps:spPr>
+                        <a:xfrm>
+                          <a:off x="0" y="0"/>
+                          <a:ext cx="1927860" cy="259715"/>
+                        </a:xfrm>
+                        <a:prstGeom prst="rect">
+                          <a:avLst/>
+                        </a:prstGeom>
+                        <a:solidFill>
+                          <a:schemeClr val="accent6">
+                            <a:lumMod val="20000"/>
+                            <a:lumOff val="80000"/>
+                          </a:schemeClr>
+                        </a:solidFill>
+                        <a:ln w="12700">
+                          <a:solidFill>
+                            <a:schemeClr val="bg2">
+                              <a:lumMod val="50000"/>
+                            </a:schemeClr>
+                          </a:solidFill>
+                        </a:ln>
+                      </wps:spPr>
+                      <wps:txbx>
+                        <w:txbxContent>
+                          <w:p>
+                            <w:pPr>
+                              <w:rPr>
+                                <w:sz w:val="18"/>
+                                <w:szCs w:val="18"/>
+                              </w:rPr>
+                            </w:pPr>
+                            <w:r>
+                              <w:rPr>
+                                <w:rFonts w:hint="eastAsia"/>
+                                <w:sz w:val="18"/>
+                                <w:szCs w:val="18"/>
+                              </w:rPr>
+                              <w:t>可能</w:t>
+                            </w:r>
+                            <w:r>
+                              <w:rPr>
+                                <w:rFonts w:hint="eastAsia"/>
+                                <w:sz w:val="18"/>
+                                <w:szCs w:val="18"/>
+                              </w:rPr>
+                              <w:t xml:space="preserve">1: </w:t>
+                            </w:r>
+                            <w:r>
+                              <w:rPr>
+                                <w:sz w:val="18"/>
+                                <w:szCs w:val="18"/>
+                              </w:rPr>
+                              <w:t>A</w:t>
+                            </w:r>
+                            <w:r>
+                              <w:rPr>
+                                <w:rFonts w:hint="eastAsia"/>
+                                <w:sz w:val="18"/>
+                                <w:szCs w:val="18"/>
+                              </w:rPr>
+                              <w:t>被确定</w:t>
+                            </w:r>
+                            <w:r>
+                              <w:rPr>
+                                <w:rFonts w:hint="eastAsia"/>
+                                <w:sz w:val="18"/>
+                                <w:szCs w:val="18"/>
+                              </w:rPr>
+                              <w:t>是叛军</w:t>
+                            </w:r>
+                          </w:p>
+                        </w:txbxContent>
+                      </wps:txbx>
+                      <wps:bodyPr rot="0" spcFirstLastPara="0" vertOverflow="overflow" horzOverflow="overflow" vert="horz" wrap="square" lIns="91440" tIns="45720" rIns="91440" bIns="45720" numCol="1" spcCol="0" rtlCol="0" fromWordArt="0" anchor="t" anchorCtr="0" forceAA="0" compatLnSpc="1">
+                        <a:prstTxWarp prst="textNoShape">
+                          <a:avLst/>
+                        </a:prstTxWarp>
+                        <a:noAutofit/>
+                      </wps:bodyPr>
+                    </wps:wsp>
+                  </a:graphicData>
+                </a:graphic>
+                <wp14:sizeRelH relativeFrom="margin">
+                  <wp14:pctWidth>0</wp14:pctWidth>
+                </wp14:sizeRelH>
+                <wp14:sizeRelV relativeFrom="margin">
+                  <wp14:pctHeight>0</wp14:pctHeight>
+                </wp14:sizeRelV>
+              </wp:anchor>
+            </w:drawing>
+          </mc:Choice>
+          <mc:Fallback>
+            <w:pict>
+              <v:shape w14:anchorId="1DF22E10" id="Text Box 29" o:spid="_x0000_s1035" type="#_x0000_t202" style="position:absolute;margin-left:354.3pt;margin-top:326.3pt;width:151.8pt;height:20.45pt;z-index:251709440;visibility:visible;mso-wrap-style:square;mso-width-percent:0;mso-height-percent:0;mso-wrap-distance-left:9pt;mso-wrap-distance-top:0;mso-wrap-distance-right:9pt;mso-wrap-distance-bottom:0;mso-position-horizontal:absolute;mso-position-horizontal-relative:text;mso-position-vertical:absolute;mso-position-vertical-relative:text;mso-width-percent:0;mso-height-percent:0;mso-width-relative:margin;mso-height-relative:margin;v-text-anchor:top" o:gfxdata="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" fillcolor="#e2efd9 [665]" strokecolor="#747070 [1614]" strokeweight="1pt">
+                <v:textbox>
+                  <w:txbxContent>
+                    <w:p>
+                      <w:pPr>
+                        <w:rPr>
+                          <w:sz w:val="18"/>
+                          <w:szCs w:val="18"/>
+                        </w:rPr>
+                      </w:pPr>
+                      <w:r>
+                        <w:rPr>
+                          <w:rFonts w:hint="eastAsia"/>
+                          <w:sz w:val="18"/>
+                          <w:szCs w:val="18"/>
+                        </w:rPr>
+                        <w:t>可能</w:t>
+                      </w:r>
+                      <w:r>
+                        <w:rPr>
+                          <w:rFonts w:hint="eastAsia"/>
+                          <w:sz w:val="18"/>
+                          <w:szCs w:val="18"/>
+                        </w:rPr>
+                        <w:t xml:space="preserve">1: </w:t>
+                      </w:r>
+                      <w:r>
+                        <w:rPr>
+                          <w:sz w:val="18"/>
+                          <w:szCs w:val="18"/>
+                        </w:rPr>
+                        <w:t>A</w:t>
+                      </w:r>
+                      <w:r>
+                        <w:rPr>
+                          <w:rFonts w:hint="eastAsia"/>
+                          <w:sz w:val="18"/>
+                          <w:szCs w:val="18"/>
+                        </w:rPr>
+                        <w:t>被确定</w:t>
+                      </w:r>
+                      <w:r>
+                        <w:rPr>
+                          <w:rFonts w:hint="eastAsia"/>
+                          <w:sz w:val="18"/>
+                          <w:szCs w:val="18"/>
+                        </w:rPr>
+                        <w:t>是叛军</w:t>
                       </w:r>
                     </w:p>
                   </w:txbxContent>
@@ -3692,13 +3035,6 @@
                                 <w:sz w:val="16"/>
                                 <w:szCs w:val="16"/>
                               </w:rPr>
-                              <w:t>c+</w:t>
-                            </w:r>
-                            <w:r>
-                              <w:rPr>
-                                <w:sz w:val="16"/>
-                                <w:szCs w:val="16"/>
-                              </w:rPr>
                               <w:t>att</w:t>
                             </w:r>
                             <w:proofErr w:type="spellEnd"/>
@@ -3714,7 +3050,7 @@
                                 <w:sz w:val="16"/>
                                 <w:szCs w:val="16"/>
                               </w:rPr>
-                              <w:t>n</w:t>
+                              <w:t>n1</w:t>
                             </w:r>
                             <w:r>
                               <w:rPr>
@@ -3847,7 +3183,7 @@
           </mc:Choice>
           <mc:Fallback>
             <w:pict>
-              <v:shape w14:anchorId="4A1597A3" id="Text Box 27" o:spid="_x0000_s1039" type="#_x0000_t202" style="position:absolute;margin-left:354.3pt;margin-top:254.95pt;width:151.85pt;height:46.2pt;z-index:251705344;visibility:visible;mso-wrap-style:square;mso-width-percent:0;mso-height-percent:0;mso-wrap-distance-left:9pt;mso-wrap-distance-top:0;mso-wrap-distance-right:9pt;mso-wrap-distance-bottom:0;mso-position-horizontal:absolute;mso-position-horizontal-relative:text;mso-position-vertical:absolute;mso-position-vertical-relative:text;mso-width-percent:0;mso-height-percent:0;mso-width-relative:margin;mso-height-relative:margin;v-text-anchor:top" o:gfxdata="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" fillcolor="#e2efd9 [665]" strokecolor="#747070 [1614]" strokeweight="1pt">
+              <v:shape w14:anchorId="4A1597A3" id="Text Box 27" o:spid="_x0000_s1036" type="#_x0000_t202" style="position:absolute;margin-left:354.3pt;margin-top:254.95pt;width:151.85pt;height:46.2pt;z-index:251705344;visibility:visible;mso-wrap-style:square;mso-width-percent:0;mso-height-percent:0;mso-wrap-distance-left:9pt;mso-wrap-distance-top:0;mso-wrap-distance-right:9pt;mso-wrap-distance-bottom:0;mso-position-horizontal:absolute;mso-position-horizontal-relative:text;mso-position-vertical:absolute;mso-position-vertical-relative:text;mso-width-percent:0;mso-height-percent:0;mso-width-relative:margin;mso-height-relative:margin;v-text-anchor:top" o:gfxdata="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" fillcolor="#e2efd9 [665]" strokecolor="#747070 [1614]" strokeweight="1pt">
                 <v:textbox>
                   <w:txbxContent>
                     <w:p>
@@ -3906,13 +3242,6 @@
                           <w:sz w:val="16"/>
                           <w:szCs w:val="16"/>
                         </w:rPr>
-                        <w:t>c+</w:t>
-                      </w:r>
-                      <w:r>
-                        <w:rPr>
-                          <w:sz w:val="16"/>
-                          <w:szCs w:val="16"/>
-                        </w:rPr>
                         <w:t>att</w:t>
                       </w:r>
                       <w:proofErr w:type="spellEnd"/>
@@ -3928,7 +3257,7 @@
                           <w:sz w:val="16"/>
                           <w:szCs w:val="16"/>
                         </w:rPr>
-                        <w:t>n</w:t>
+                        <w:t>n1</w:t>
                       </w:r>
                       <w:r>
                         <w:rPr>
@@ -4324,67 +3653,50 @@
                               </w:rPr>
                               <w:t>{</w:t>
                             </w:r>
+                            <w:r>
+                              <w:rPr>
+                                <w:rFonts w:hint="eastAsia"/>
+                                <w:b/>
+                                <w:sz w:val="16"/>
+                                <w:szCs w:val="16"/>
+                              </w:rPr>
+                              <w:t>action</w:t>
+                            </w:r>
+                            <w:r>
+                              <w:rPr>
+                                <w:sz w:val="16"/>
+                                <w:szCs w:val="16"/>
+                              </w:rPr>
+                              <w:t xml:space="preserve">: </w:t>
+                            </w:r>
                             <w:proofErr w:type="spellStart"/>
                             <w:r>
                               <w:rPr>
+                                <w:sz w:val="16"/>
+                                <w:szCs w:val="16"/>
+                              </w:rPr>
+                              <w:t>att</w:t>
+                            </w:r>
+                            <w:proofErr w:type="spellEnd"/>
+                            <w:r>
+                              <w:rPr>
+                                <w:sz w:val="16"/>
+                                <w:szCs w:val="16"/>
+                              </w:rPr>
+                              <w:t xml:space="preserve">, </w:t>
+                            </w:r>
+                            <w:proofErr w:type="spellStart"/>
+                            <w:r>
+                              <w:rPr>
                                 <w:b/>
                                 <w:sz w:val="16"/>
                                 <w:szCs w:val="16"/>
                               </w:rPr>
-                              <w:t>dest</w:t>
+                              <w:t>nounce</w:t>
                             </w:r>
                             <w:proofErr w:type="spellEnd"/>
                             <w:r>
                               <w:rPr>
-                                <w:sz w:val="16"/>
-                                <w:szCs w:val="16"/>
-                              </w:rPr>
-                              <w:t xml:space="preserve">: c, </w:t>
-                            </w:r>
-                            <w:r>
-                              <w:rPr>
-                                <w:rFonts w:hint="eastAsia"/>
-                                <w:b/>
-                                <w:sz w:val="16"/>
-                                <w:szCs w:val="16"/>
-                              </w:rPr>
-                              <w:t>action</w:t>
-                            </w:r>
-                            <w:r>
-                              <w:rPr>
-                                <w:sz w:val="16"/>
-                                <w:szCs w:val="16"/>
-                              </w:rPr>
-                              <w:t xml:space="preserve">: </w:t>
-                            </w:r>
-                            <w:proofErr w:type="spellStart"/>
-                            <w:r>
-                              <w:rPr>
-                                <w:sz w:val="16"/>
-                                <w:szCs w:val="16"/>
-                              </w:rPr>
-                              <w:t>att</w:t>
-                            </w:r>
-                            <w:proofErr w:type="spellEnd"/>
-                            <w:r>
-                              <w:rPr>
-                                <w:sz w:val="16"/>
-                                <w:szCs w:val="16"/>
-                              </w:rPr>
-                              <w:t xml:space="preserve">, </w:t>
-                            </w:r>
-                            <w:proofErr w:type="spellStart"/>
-                            <w:r>
-                              <w:rPr>
-                                <w:b/>
-                                <w:sz w:val="16"/>
-                                <w:szCs w:val="16"/>
-                              </w:rPr>
-                              <w:t>nounce</w:t>
-                            </w:r>
-                            <w:proofErr w:type="spellEnd"/>
-                            <w:r>
-                              <w:rPr>
                                 <w:rFonts w:hint="eastAsia"/>
                                 <w:sz w:val="16"/>
                                 <w:szCs w:val="16"/>
@@ -4397,6 +3709,13 @@
                                 <w:szCs w:val="16"/>
                               </w:rPr>
                               <w:t xml:space="preserve"> n</w:t>
+                            </w:r>
+                            <w:r>
+                              <w:rPr>
+                                <w:sz w:val="16"/>
+                                <w:szCs w:val="16"/>
+                              </w:rPr>
+                              <w:t>1</w:t>
                             </w:r>
                             <w:r>
                               <w:rPr>
@@ -4429,7 +3748,7 @@
           </mc:Choice>
           <mc:Fallback>
             <w:pict>
-              <v:shape w14:anchorId="52778B1B" id="Text Box 26" o:spid="_x0000_s1041" type="#_x0000_t202" style="position:absolute;margin-left:354.3pt;margin-top:163.15pt;width:151.8pt;height:29.7pt;z-index:251703296;visibility:visible;mso-wrap-style:square;mso-width-percent:0;mso-height-percent:0;mso-wrap-distance-left:9pt;mso-wrap-distance-top:0;mso-wrap-distance-right:9pt;mso-wrap-distance-bottom:0;mso-position-horizontal:absolute;mso-position-horizontal-relative:text;mso-position-vertical:absolute;mso-position-vertical-relative:text;mso-width-percent:0;mso-height-percent:0;mso-width-relative:margin;mso-height-relative:margin;v-text-anchor:top" o:gfxdata="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" fillcolor="#e2efd9 [665]" strokecolor="#747070 [1614]" strokeweight="1pt">
+              <v:shape w14:anchorId="52778B1B" id="Text Box 26" o:spid="_x0000_s1038" type="#_x0000_t202" style="position:absolute;margin-left:354.3pt;margin-top:163.15pt;width:151.8pt;height:29.7pt;z-index:251703296;visibility:visible;mso-wrap-style:square;mso-width-percent:0;mso-height-percent:0;mso-wrap-distance-left:9pt;mso-wrap-distance-top:0;mso-wrap-distance-right:9pt;mso-wrap-distance-bottom:0;mso-position-horizontal:absolute;mso-position-horizontal-relative:text;mso-position-vertical:absolute;mso-position-vertical-relative:text;mso-width-percent:0;mso-height-percent:0;mso-width-relative:margin;mso-height-relative:margin;v-text-anchor:top" o:gfxdata="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" fillcolor="#e2efd9 [665]" strokecolor="#747070 [1614]" strokeweight="1pt">
                 <v:textbox>
                   <w:txbxContent>
                     <w:p>
@@ -4470,67 +3789,50 @@
                         </w:rPr>
                         <w:t>{</w:t>
                       </w:r>
+                      <w:r>
+                        <w:rPr>
+                          <w:rFonts w:hint="eastAsia"/>
+                          <w:b/>
+                          <w:sz w:val="16"/>
+                          <w:szCs w:val="16"/>
+                        </w:rPr>
+                        <w:t>action</w:t>
+                      </w:r>
+                      <w:r>
+                        <w:rPr>
+                          <w:sz w:val="16"/>
+                          <w:szCs w:val="16"/>
+                        </w:rPr>
+                        <w:t xml:space="preserve">: </w:t>
+                      </w:r>
                       <w:proofErr w:type="spellStart"/>
                       <w:r>
                         <w:rPr>
+                          <w:sz w:val="16"/>
+                          <w:szCs w:val="16"/>
+                        </w:rPr>
+                        <w:t>att</w:t>
+                      </w:r>
+                      <w:proofErr w:type="spellEnd"/>
+                      <w:r>
+                        <w:rPr>
+                          <w:sz w:val="16"/>
+                          <w:szCs w:val="16"/>
+                        </w:rPr>
+                        <w:t xml:space="preserve">, </w:t>
+                      </w:r>
+                      <w:proofErr w:type="spellStart"/>
+                      <w:r>
+                        <w:rPr>
                           <w:b/>
                           <w:sz w:val="16"/>
                           <w:szCs w:val="16"/>
                         </w:rPr>
-                        <w:t>dest</w:t>
+                        <w:t>nounce</w:t>
                       </w:r>
                       <w:proofErr w:type="spellEnd"/>
                       <w:r>
                         <w:rPr>
-                          <w:sz w:val="16"/>
-                          <w:szCs w:val="16"/>
-                        </w:rPr>
-                        <w:t xml:space="preserve">: c, </w:t>
-                      </w:r>
-                      <w:r>
-                        <w:rPr>
-                          <w:rFonts w:hint="eastAsia"/>
-                          <w:b/>
-                          <w:sz w:val="16"/>
-                          <w:szCs w:val="16"/>
-                        </w:rPr>
-                        <w:t>action</w:t>
-                      </w:r>
-                      <w:r>
-                        <w:rPr>
-                          <w:sz w:val="16"/>
-                          <w:szCs w:val="16"/>
-                        </w:rPr>
-                        <w:t xml:space="preserve">: </w:t>
-                      </w:r>
-                      <w:proofErr w:type="spellStart"/>
-                      <w:r>
-                        <w:rPr>
-                          <w:sz w:val="16"/>
-                          <w:szCs w:val="16"/>
-                        </w:rPr>
-                        <w:t>att</w:t>
-                      </w:r>
-                      <w:proofErr w:type="spellEnd"/>
-                      <w:r>
-                        <w:rPr>
-                          <w:sz w:val="16"/>
-                          <w:szCs w:val="16"/>
-                        </w:rPr>
-                        <w:t xml:space="preserve">, </w:t>
-                      </w:r>
-                      <w:proofErr w:type="spellStart"/>
-                      <w:r>
-                        <w:rPr>
-                          <w:b/>
-                          <w:sz w:val="16"/>
-                          <w:szCs w:val="16"/>
-                        </w:rPr>
-                        <w:t>nounce</w:t>
-                      </w:r>
-                      <w:proofErr w:type="spellEnd"/>
-                      <w:r>
-                        <w:rPr>
                           <w:rFonts w:hint="eastAsia"/>
                           <w:sz w:val="16"/>
                           <w:szCs w:val="16"/>
@@ -4543,6 +3845,13 @@
                           <w:szCs w:val="16"/>
                         </w:rPr>
                         <w:t xml:space="preserve"> n</w:t>
+                      </w:r>
+                      <w:r>
+                        <w:rPr>
+                          <w:sz w:val="16"/>
+                          <w:szCs w:val="16"/>
+                        </w:rPr>
+                        <w:t>1</w:t>
                       </w:r>
                       <w:r>
                         <w:rPr>
@@ -4872,7 +4181,7 @@
         <mc:AlternateContent>
           <mc:Choice Requires="wps">
             <w:drawing>
-              <wp:anchor distT="0" distB="0" distL="114300" distR="114300" simplePos="0" relativeHeight="251721728" behindDoc="0" locked="0" layoutInCell="1" allowOverlap="1" wp14:anchorId="3B43058B" wp14:editId="73736379">
+              <wp:anchor distT="0" distB="0" distL="114300" distR="114300" simplePos="0" relativeHeight="251721728" behindDoc="0" locked="0" layoutInCell="1" allowOverlap="1" wp14:anchorId="3B43058B" wp14:editId="75AAC47E">
                 <wp:simplePos x="0" y="0"/>
                 <wp:positionH relativeFrom="column">
                   <wp:posOffset>7440930</wp:posOffset>
@@ -4900,11 +4209,9 @@
                         <a:solidFill>
                           <a:schemeClr val="lt1"/>
                         </a:solidFill>
-                        <a:ln w="12700">
+                        <a:ln w="6350">
                           <a:solidFill>
-                            <a:schemeClr val="bg2">
-                              <a:lumMod val="50000"/>
-                            </a:schemeClr>
+                            <a:prstClr val="black"/>
                           </a:solidFill>
                         </a:ln>
                       </wps:spPr>
@@ -4948,7 +4255,7 @@
           </mc:Choice>
           <mc:Fallback>
             <w:pict>
-              <v:shape w14:anchorId="3B43058B" id="Text Box 4" o:spid="_x0000_s1044" type="#_x0000_t202" style="position:absolute;margin-left:585.9pt;margin-top:99.05pt;width:94.4pt;height:21.1pt;z-index:251721728;visibility:visible;mso-wrap-style:square;mso-width-percent:0;mso-height-percent:0;mso-wrap-distance-left:9pt;mso-wrap-distance-top:0;mso-wrap-distance-right:9pt;mso-wrap-distance-bottom:0;mso-position-horizontal:absolute;mso-position-horizontal-relative:text;mso-position-vertical:absolute;mso-position-vertical-relative:text;mso-width-percent:0;mso-height-percent:0;mso-width-relative:margin;mso-height-relative:margin;v-text-anchor:top" o:gfxdata="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" fillcolor="white [3201]" strokecolor="#747070 [1614]" strokeweight="1pt">
+              <v:shape w14:anchorId="3B43058B" id="Text Box 4" o:spid="_x0000_s1041" type="#_x0000_t202" style="position:absolute;margin-left:585.9pt;margin-top:99.05pt;width:94.4pt;height:21.1pt;z-index:251721728;visibility:visible;mso-wrap-style:square;mso-width-percent:0;mso-height-percent:0;mso-wrap-distance-left:9pt;mso-wrap-distance-top:0;mso-wrap-distance-right:9pt;mso-wrap-distance-bottom:0;mso-position-horizontal:absolute;mso-position-horizontal-relative:text;mso-position-vertical:absolute;mso-position-vertical-relative:text;mso-width-percent:0;mso-height-percent:0;mso-width-relative:margin;mso-height-relative:margin;v-text-anchor:top" o:gfxdata="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" fillcolor="white [3201]" strokeweight=".5pt">
                 <v:textbox>
                   <w:txbxContent>
                     <w:p>
@@ -4982,7 +4289,7 @@
         <mc:AlternateContent>
           <mc:Choice Requires="wps">
             <w:drawing>
-              <wp:anchor distT="0" distB="0" distL="114300" distR="114300" simplePos="0" relativeHeight="251678720" behindDoc="0" locked="0" layoutInCell="1" allowOverlap="1" wp14:anchorId="7529B314" wp14:editId="2CBC1FAE">
+              <wp:anchor distT="0" distB="0" distL="114300" distR="114300" simplePos="0" relativeHeight="251678720" behindDoc="0" locked="0" layoutInCell="1" allowOverlap="1" wp14:anchorId="7529B314" wp14:editId="38F96F5E">
                 <wp:simplePos x="0" y="0"/>
                 <wp:positionH relativeFrom="column">
                   <wp:posOffset>-584835</wp:posOffset>
@@ -5046,7 +4353,7 @@
           </mc:Choice>
           <mc:Fallback>
             <w:pict>
-              <v:shape w14:anchorId="7529B314" id="Text Box 13" o:spid="_x0000_s1045" type="#_x0000_t202" style="position:absolute;margin-left:-46.05pt;margin-top:266.25pt;width:76.6pt;height:38.95pt;z-index:251678720;visibility:visible;mso-wrap-style:square;mso-width-percent:0;mso-height-percent:0;mso-wrap-distance-left:9pt;mso-wrap-distance-top:0;mso-wrap-distance-right:9pt;mso-wrap-distance-bottom:0;mso-position-horizontal:absolute;mso-position-horizontal-relative:text;mso-position-vertical:absolute;mso-position-vertical-relative:text;mso-width-percent:0;mso-height-percent:0;mso-width-relative:margin;mso-height-relative:margin;v-text-anchor:top" o:gfxdata="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" fillcolor="white [3201]" stroked="f" strokeweight=".5pt">
+              <v:shape w14:anchorId="7529B314" id="Text Box 13" o:spid="_x0000_s1042" type="#_x0000_t202" style="position:absolute;margin-left:-46.05pt;margin-top:266.25pt;width:76.6pt;height:38.95pt;z-index:251678720;visibility:visible;mso-wrap-style:square;mso-width-percent:0;mso-height-percent:0;mso-wrap-distance-left:9pt;mso-wrap-distance-top:0;mso-wrap-distance-right:9pt;mso-wrap-distance-bottom:0;mso-position-horizontal:absolute;mso-position-horizontal-relative:text;mso-position-vertical:absolute;mso-position-vertical-relative:text;mso-width-percent:0;mso-height-percent:0;mso-width-relative:margin;mso-height-relative:margin;v-text-anchor:top" o:gfxdata="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" fillcolor="white [3201]" stroked="f" strokeweight=".5pt">
                 <v:textbox>
                   <w:txbxContent>
                     <w:p>
@@ -5072,7 +4379,7 @@
         <mc:AlternateContent>
           <mc:Choice Requires="wps">
             <w:drawing>
-              <wp:anchor distT="0" distB="0" distL="114300" distR="114300" simplePos="0" relativeHeight="251666432" behindDoc="0" locked="0" layoutInCell="1" allowOverlap="1" wp14:anchorId="78AF2CD1" wp14:editId="48182077">
+              <wp:anchor distT="0" distB="0" distL="114300" distR="114300" simplePos="0" relativeHeight="251666432" behindDoc="0" locked="0" layoutInCell="1" allowOverlap="1" wp14:anchorId="78AF2CD1" wp14:editId="54323B6B">
                 <wp:simplePos x="0" y="0"/>
                 <wp:positionH relativeFrom="column">
                   <wp:posOffset>-586105</wp:posOffset>
@@ -5142,7 +4449,7 @@
           </mc:Choice>
           <mc:Fallback>
             <w:pict>
-              <v:shape w14:anchorId="78AF2CD1" id="Text Box 7" o:spid="_x0000_s1046" type="#_x0000_t202" style="position:absolute;margin-left:-46.15pt;margin-top:183.45pt;width:76.6pt;height:38.95pt;z-index:251666432;visibility:visible;mso-wrap-style:square;mso-width-percent:0;mso-height-percent:0;mso-wrap-distance-left:9pt;mso-wrap-distance-top:0;mso-wrap-distance-right:9pt;mso-wrap-distance-bottom:0;mso-position-horizontal:absolute;mso-position-horizontal-relative:text;mso-position-vertical:absolute;mso-position-vertical-relative:text;mso-width-percent:0;mso-height-percent:0;mso-width-relative:margin;mso-height-relative:margin;v-text-anchor:top" o:gfxdata="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" fillcolor="white [3201]" stroked="f" strokeweight=".5pt">
+              <v:shape w14:anchorId="78AF2CD1" id="Text Box 7" o:spid="_x0000_s1043" type="#_x0000_t202" style="position:absolute;margin-left:-46.15pt;margin-top:183.45pt;width:76.6pt;height:38.95pt;z-index:251666432;visibility:visible;mso-wrap-style:square;mso-width-percent:0;mso-height-percent:0;mso-wrap-distance-left:9pt;mso-wrap-distance-top:0;mso-wrap-distance-right:9pt;mso-wrap-distance-bottom:0;mso-position-horizontal:absolute;mso-position-horizontal-relative:text;mso-position-vertical:absolute;mso-position-vertical-relative:text;mso-width-percent:0;mso-height-percent:0;mso-width-relative:margin;mso-height-relative:margin;v-text-anchor:top" o:gfxdata="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" fillcolor="white [3201]" stroked="f" strokeweight=".5pt">
                 <v:textbox>
                   <w:txbxContent>
                     <w:p>
@@ -5172,7 +4479,7 @@
           <w:noProof/>
         </w:rPr>
         <w:drawing>
-          <wp:anchor distT="0" distB="0" distL="114300" distR="114300" simplePos="0" relativeHeight="251726848" behindDoc="0" locked="0" layoutInCell="1" allowOverlap="1" wp14:anchorId="1661177F" wp14:editId="60A24F4B">
+          <wp:anchor distT="0" distB="0" distL="114300" distR="114300" simplePos="0" relativeHeight="251726848" behindDoc="0" locked="0" layoutInCell="1" allowOverlap="1" wp14:anchorId="1661177F" wp14:editId="261E62A5">
             <wp:simplePos x="0" y="0"/>
             <wp:positionH relativeFrom="column">
               <wp:posOffset>2641600</wp:posOffset>
@@ -5235,7 +4542,7 @@
         <mc:AlternateContent>
           <mc:Choice Requires="wps">
             <w:drawing>
-              <wp:anchor distT="0" distB="0" distL="114300" distR="114300" simplePos="0" relativeHeight="251686912" behindDoc="0" locked="0" layoutInCell="1" allowOverlap="1" wp14:anchorId="46F68936" wp14:editId="4DC8D6D3">
+              <wp:anchor distT="0" distB="0" distL="114300" distR="114300" simplePos="0" relativeHeight="251686912" behindDoc="0" locked="0" layoutInCell="1" allowOverlap="1" wp14:anchorId="46F68936" wp14:editId="76BB278F">
                 <wp:simplePos x="0" y="0"/>
                 <wp:positionH relativeFrom="column">
                   <wp:posOffset>2410460</wp:posOffset>
@@ -5305,7 +4612,7 @@
           </mc:Choice>
           <mc:Fallback>
             <w:pict>
-              <v:shape w14:anchorId="46F68936" id="Text Box 18" o:spid="_x0000_s1047" type="#_x0000_t202" style="position:absolute;margin-left:189.8pt;margin-top:41.8pt;width:122.85pt;height:38.95pt;z-index:251686912;visibility:visible;mso-wrap-style:square;mso-width-percent:0;mso-height-percent:0;mso-wrap-distance-left:9pt;mso-wrap-distance-top:0;mso-wrap-distance-right:9pt;mso-wrap-distance-bottom:0;mso-position-horizontal:absolute;mso-position-horizontal-relative:text;mso-position-vertical:absolute;mso-position-vertical-relative:text;mso-width-percent:0;mso-height-percent:0;mso-width-relative:margin;mso-height-relative:margin;v-text-anchor:top" o:gfxdata="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" filled="f" stroked="f" strokeweight=".5pt">
+              <v:shape w14:anchorId="46F68936" id="Text Box 18" o:spid="_x0000_s1044" type="#_x0000_t202" style="position:absolute;margin-left:189.8pt;margin-top:41.8pt;width:122.85pt;height:38.95pt;z-index:251686912;visibility:visible;mso-wrap-style:square;mso-width-percent:0;mso-height-percent:0;mso-wrap-distance-left:9pt;mso-wrap-distance-top:0;mso-wrap-distance-right:9pt;mso-wrap-distance-bottom:0;mso-position-horizontal:absolute;mso-position-horizontal-relative:text;mso-position-vertical:absolute;mso-position-vertical-relative:text;mso-width-percent:0;mso-height-percent:0;mso-width-relative:margin;mso-height-relative:margin;v-text-anchor:top" o:gfxdata="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" filled="f" stroked="f" strokeweight=".5pt">
                 <v:textbox>
                   <w:txbxContent>
                     <w:p>
@@ -5337,7 +4644,7 @@
           <w:noProof/>
         </w:rPr>
         <w:drawing>
-          <wp:anchor distT="0" distB="0" distL="114300" distR="114300" simplePos="0" relativeHeight="251714560" behindDoc="0" locked="0" layoutInCell="1" allowOverlap="1" wp14:anchorId="477DD6FE" wp14:editId="2CE629AE">
+          <wp:anchor distT="0" distB="0" distL="114300" distR="114300" simplePos="0" relativeHeight="251714560" behindDoc="0" locked="0" layoutInCell="1" allowOverlap="1" wp14:anchorId="477DD6FE" wp14:editId="04E98E11">
             <wp:simplePos x="0" y="0"/>
             <wp:positionH relativeFrom="column">
               <wp:posOffset>6777355</wp:posOffset>
@@ -5398,7 +4705,7 @@
           <w:noProof/>
         </w:rPr>
         <w:drawing>
-          <wp:anchor distT="0" distB="0" distL="114300" distR="114300" simplePos="0" relativeHeight="251681792" behindDoc="0" locked="0" layoutInCell="1" allowOverlap="1" wp14:anchorId="24FA6C57" wp14:editId="14D9C790">
+          <wp:anchor distT="0" distB="0" distL="114300" distR="114300" simplePos="0" relativeHeight="251681792" behindDoc="0" locked="0" layoutInCell="1" allowOverlap="1" wp14:anchorId="24FA6C57" wp14:editId="0D100083">
             <wp:simplePos x="0" y="0"/>
             <wp:positionH relativeFrom="column">
               <wp:posOffset>1374641</wp:posOffset>
@@ -5459,7 +4766,7 @@
           <w:noProof/>
         </w:rPr>
         <w:drawing>
-          <wp:anchor distT="0" distB="0" distL="114300" distR="114300" simplePos="0" relativeHeight="251727872" behindDoc="0" locked="0" layoutInCell="1" allowOverlap="1" wp14:anchorId="770BE106" wp14:editId="01C9A081">
+          <wp:anchor distT="0" distB="0" distL="114300" distR="114300" simplePos="0" relativeHeight="251727872" behindDoc="0" locked="0" layoutInCell="1" allowOverlap="1" wp14:anchorId="770BE106" wp14:editId="1CD617A6">
             <wp:simplePos x="0" y="0"/>
             <wp:positionH relativeFrom="column">
               <wp:posOffset>3900520</wp:posOffset>
@@ -5519,8 +4826,210 @@
           <w:rFonts w:hint="eastAsia"/>
           <w:noProof/>
         </w:rPr>
+        <mc:AlternateContent>
+          <mc:Choice Requires="wps">
+            <w:drawing>
+              <wp:anchor distT="0" distB="0" distL="114300" distR="114300" simplePos="0" relativeHeight="251691008" behindDoc="0" locked="0" layoutInCell="1" allowOverlap="1" wp14:anchorId="28C7C5B8" wp14:editId="211E6B33">
+                <wp:simplePos x="0" y="0"/>
+                <wp:positionH relativeFrom="column">
+                  <wp:posOffset>3297066</wp:posOffset>
+                </wp:positionH>
+                <wp:positionV relativeFrom="paragraph">
+                  <wp:posOffset>5175885</wp:posOffset>
+                </wp:positionV>
+                <wp:extent cx="1492874" cy="780176"/>
+                <wp:effectExtent l="0" t="0" r="6350" b="0"/>
+                <wp:wrapNone/>
+                <wp:docPr id="20" name="Text Box 20"/>
+                <wp:cNvGraphicFramePr/>
+                <a:graphic xmlns:a="http://schemas.openxmlformats.org/drawingml/2006/main">
+                  <a:graphicData uri="http://schemas.microsoft.com/office/word/2010/wordprocessingShape">
+                    <wps:wsp>
+                      <wps:cNvSpPr txBox="1"/>
+                      <wps:spPr>
+                        <a:xfrm>
+                          <a:off x="0" y="0"/>
+                          <a:ext cx="1492874" cy="780176"/>
+                        </a:xfrm>
+                        <a:prstGeom prst="rect">
+                          <a:avLst/>
+                        </a:prstGeom>
+                        <a:solidFill>
+                          <a:schemeClr val="lt1"/>
+                        </a:solidFill>
+                        <a:ln w="6350">
+                          <a:noFill/>
+                        </a:ln>
+                      </wps:spPr>
+                      <wps:txbx>
+                        <w:txbxContent>
+                          <w:p>
+                            <w:pPr>
+                              <w:jc w:val="center"/>
+                              <w:rPr>
+                                <w:sz w:val="18"/>
+                                <w:szCs w:val="18"/>
+                              </w:rPr>
+                            </w:pPr>
+                            <w:r>
+                              <w:rPr>
+                                <w:rFonts w:hint="eastAsia"/>
+                                <w:sz w:val="18"/>
+                                <w:szCs w:val="18"/>
+                              </w:rPr>
+                              <w:t>区块</w:t>
+                            </w:r>
+                            <w:r>
+                              <w:rPr>
+                                <w:rFonts w:hint="eastAsia"/>
+                                <w:sz w:val="18"/>
+                                <w:szCs w:val="18"/>
+                              </w:rPr>
+                              <w:t>高度</w:t>
+                            </w:r>
+                            <w:r>
+                              <w:rPr>
+                                <w:sz w:val="18"/>
+                                <w:szCs w:val="18"/>
+                              </w:rPr>
+                              <w:t>t1</w:t>
+                            </w:r>
+                            <w:r>
+                              <w:rPr>
+                                <w:sz w:val="18"/>
+                                <w:szCs w:val="18"/>
+                              </w:rPr>
+                              <w:t>:</w:t>
+                            </w:r>
+                          </w:p>
+                          <w:p>
+                            <w:pPr>
+                              <w:jc w:val="center"/>
+                              <w:rPr>
+                                <w:sz w:val="18"/>
+                                <w:szCs w:val="18"/>
+                              </w:rPr>
+                            </w:pPr>
+                            <w:r>
+                              <w:rPr>
+                                <w:rFonts w:hint="eastAsia"/>
+                                <w:sz w:val="18"/>
+                                <w:szCs w:val="18"/>
+                              </w:rPr>
+                              <w:t>行军结束，</w:t>
+                            </w:r>
+                            <w:r>
+                              <w:rPr>
+                                <w:rFonts w:hint="eastAsia"/>
+                                <w:sz w:val="18"/>
+                                <w:szCs w:val="18"/>
+                              </w:rPr>
+                              <w:t>关闭参与</w:t>
+                            </w:r>
+                          </w:p>
+                        </w:txbxContent>
+                      </wps:txbx>
+                      <wps:bodyPr rot="0" spcFirstLastPara="0" vertOverflow="overflow" horzOverflow="overflow" vert="horz" wrap="square" lIns="91440" tIns="45720" rIns="91440" bIns="45720" numCol="1" spcCol="0" rtlCol="0" fromWordArt="0" anchor="t" anchorCtr="0" forceAA="0" compatLnSpc="1">
+                        <a:prstTxWarp prst="textNoShape">
+                          <a:avLst/>
+                        </a:prstTxWarp>
+                        <a:noAutofit/>
+                      </wps:bodyPr>
+                    </wps:wsp>
+                  </a:graphicData>
+                </a:graphic>
+                <wp14:sizeRelH relativeFrom="margin">
+                  <wp14:pctWidth>0</wp14:pctWidth>
+                </wp14:sizeRelH>
+                <wp14:sizeRelV relativeFrom="margin">
+                  <wp14:pctHeight>0</wp14:pctHeight>
+                </wp14:sizeRelV>
+              </wp:anchor>
+            </w:drawing>
+          </mc:Choice>
+          <mc:Fallback>
+            <w:pict>
+              <v:shape w14:anchorId="28C7C5B8" id="Text Box 20" o:spid="_x0000_s1045" type="#_x0000_t202" style="position:absolute;margin-left:259.6pt;margin-top:407.55pt;width:117.55pt;height:61.45pt;z-index:251691008;visibility:visible;mso-wrap-style:square;mso-width-percent:0;mso-height-percent:0;mso-wrap-distance-left:9pt;mso-wrap-distance-top:0;mso-wrap-distance-right:9pt;mso-wrap-distance-bottom:0;mso-position-horizontal:absolute;mso-position-horizontal-relative:text;mso-position-vertical:absolute;mso-position-vertical-relative:text;mso-width-percent:0;mso-height-percent:0;mso-width-relative:margin;mso-height-relative:margin;v-text-anchor:top" o:gfxdata="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" fillcolor="white [3201]" stroked="f" strokeweight=".5pt">
+                <v:textbox>
+                  <w:txbxContent>
+                    <w:p>
+                      <w:pPr>
+                        <w:jc w:val="center"/>
+                        <w:rPr>
+                          <w:sz w:val="18"/>
+                          <w:szCs w:val="18"/>
+                        </w:rPr>
+                      </w:pPr>
+                      <w:r>
+                        <w:rPr>
+                          <w:rFonts w:hint="eastAsia"/>
+                          <w:sz w:val="18"/>
+                          <w:szCs w:val="18"/>
+                        </w:rPr>
+                        <w:t>区块</w:t>
+                      </w:r>
+                      <w:r>
+                        <w:rPr>
+                          <w:rFonts w:hint="eastAsia"/>
+                          <w:sz w:val="18"/>
+                          <w:szCs w:val="18"/>
+                        </w:rPr>
+                        <w:t>高度</w:t>
+                      </w:r>
+                      <w:r>
+                        <w:rPr>
+                          <w:sz w:val="18"/>
+                          <w:szCs w:val="18"/>
+                        </w:rPr>
+                        <w:t>t1</w:t>
+                      </w:r>
+                      <w:r>
+                        <w:rPr>
+                          <w:sz w:val="18"/>
+                          <w:szCs w:val="18"/>
+                        </w:rPr>
+                        <w:t>:</w:t>
+                      </w:r>
+                    </w:p>
+                    <w:p>
+                      <w:pPr>
+                        <w:jc w:val="center"/>
+                        <w:rPr>
+                          <w:sz w:val="18"/>
+                          <w:szCs w:val="18"/>
+                        </w:rPr>
+                      </w:pPr>
+                      <w:r>
+                        <w:rPr>
+                          <w:rFonts w:hint="eastAsia"/>
+                          <w:sz w:val="18"/>
+                          <w:szCs w:val="18"/>
+                        </w:rPr>
+                        <w:t>行军结束，</w:t>
+                      </w:r>
+                      <w:r>
+                        <w:rPr>
+                          <w:rFonts w:hint="eastAsia"/>
+                          <w:sz w:val="18"/>
+                          <w:szCs w:val="18"/>
+                        </w:rPr>
+                        <w:t>关闭参与</w:t>
+                      </w:r>
+                    </w:p>
+                  </w:txbxContent>
+                </v:textbox>
+              </v:shape>
+            </w:pict>
+          </mc:Fallback>
+        </mc:AlternateContent>
+      </w:r>
+      <w:r>
+        <w:rPr>
+          <w:rFonts w:hint="eastAsia"/>
+          <w:noProof/>
+        </w:rPr>
         <w:drawing>
-          <wp:anchor distT="0" distB="0" distL="114300" distR="114300" simplePos="0" relativeHeight="251717632" behindDoc="0" locked="0" layoutInCell="1" allowOverlap="1" wp14:anchorId="26DFCD42" wp14:editId="2F1F2964">
+          <wp:anchor distT="0" distB="0" distL="114300" distR="114300" simplePos="0" relativeHeight="251717632" behindDoc="0" locked="0" layoutInCell="1" allowOverlap="1" wp14:anchorId="26DFCD42" wp14:editId="270342FE">
             <wp:simplePos x="0" y="0"/>
             <wp:positionH relativeFrom="column">
               <wp:posOffset>7791450</wp:posOffset>
@@ -5581,7 +5090,7 @@
           <w:noProof/>
         </w:rPr>
         <w:drawing>
-          <wp:anchor distT="0" distB="0" distL="114300" distR="114300" simplePos="0" relativeHeight="251684864" behindDoc="0" locked="0" layoutInCell="1" allowOverlap="1" wp14:anchorId="67E833D2" wp14:editId="5983A178">
+          <wp:anchor distT="0" distB="0" distL="114300" distR="114300" simplePos="0" relativeHeight="251684864" behindDoc="0" locked="0" layoutInCell="1" allowOverlap="1" wp14:anchorId="67E833D2" wp14:editId="2748EE21">
             <wp:simplePos x="0" y="0"/>
             <wp:positionH relativeFrom="column">
               <wp:posOffset>5317490</wp:posOffset>
@@ -5644,7 +5153,7 @@
         <mc:AlternateContent>
           <mc:Choice Requires="wps">
             <w:drawing>
-              <wp:anchor distT="0" distB="0" distL="114300" distR="114300" simplePos="0" relativeHeight="251719680" behindDoc="0" locked="0" layoutInCell="1" allowOverlap="1" wp14:anchorId="3A11E297" wp14:editId="29D655A8">
+              <wp:anchor distT="0" distB="0" distL="114300" distR="114300" simplePos="0" relativeHeight="251719680" behindDoc="0" locked="0" layoutInCell="1" allowOverlap="1" wp14:anchorId="3A11E297" wp14:editId="623C388D">
                 <wp:simplePos x="0" y="0"/>
                 <wp:positionH relativeFrom="column">
                   <wp:posOffset>7632199</wp:posOffset>
@@ -5714,7 +5223,7 @@
           </mc:Choice>
           <mc:Fallback>
             <w:pict>
-              <v:shape w14:anchorId="3A11E297" id="Text Box 36" o:spid="_x0000_s1048" type="#_x0000_t202" style="position:absolute;margin-left:600.95pt;margin-top:44.3pt;width:69.35pt;height:20.45pt;z-index:251719680;visibility:visible;mso-wrap-style:square;mso-width-percent:0;mso-height-percent:0;mso-wrap-distance-left:9pt;mso-wrap-distance-top:0;mso-wrap-distance-right:9pt;mso-wrap-distance-bottom:0;mso-position-horizontal:absolute;mso-position-horizontal-relative:text;mso-position-vertical:absolute;mso-position-vertical-relative:text;mso-width-percent:0;mso-height-percent:0;mso-width-relative:margin;mso-height-relative:margin;v-text-anchor:top" o:gfxdata="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" filled="f" stroked="f" strokeweight=".5pt">
+              <v:shape w14:anchorId="3A11E297" id="Text Box 36" o:spid="_x0000_s1046" type="#_x0000_t202" style="position:absolute;margin-left:600.95pt;margin-top:44.3pt;width:69.35pt;height:20.45pt;z-index:251719680;visibility:visible;mso-wrap-style:square;mso-width-percent:0;mso-height-percent:0;mso-wrap-distance-left:9pt;mso-wrap-distance-top:0;mso-wrap-distance-right:9pt;mso-wrap-distance-bottom:0;mso-position-horizontal:absolute;mso-position-horizontal-relative:text;mso-position-vertical:absolute;mso-position-vertical-relative:text;mso-width-percent:0;mso-height-percent:0;mso-width-relative:margin;mso-height-relative:margin;v-text-anchor:top" o:gfxdata="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" filled="f" stroked="f" strokeweight=".5pt">
                 <v:textbox>
                   <w:txbxContent>
                     <w:p>
@@ -5748,7 +5257,7 @@
         <mc:AlternateContent>
           <mc:Choice Requires="wps">
             <w:drawing>
-              <wp:anchor distT="0" distB="0" distL="114300" distR="114300" simplePos="0" relativeHeight="251701248" behindDoc="0" locked="0" layoutInCell="1" allowOverlap="1" wp14:anchorId="723727B5" wp14:editId="1EA0D870">
+              <wp:anchor distT="0" distB="0" distL="114300" distR="114300" simplePos="0" relativeHeight="251701248" behindDoc="0" locked="0" layoutInCell="1" allowOverlap="1" wp14:anchorId="723727B5" wp14:editId="3B526DF6">
                 <wp:simplePos x="0" y="0"/>
                 <wp:positionH relativeFrom="column">
                   <wp:posOffset>5150485</wp:posOffset>
@@ -5834,7 +5343,7 @@
           </mc:Choice>
           <mc:Fallback>
             <w:pict>
-              <v:shape w14:anchorId="723727B5" id="Text Box 25" o:spid="_x0000_s1049" type="#_x0000_t202" style="position:absolute;margin-left:405.55pt;margin-top:44.3pt;width:58.75pt;height:20.45pt;z-index:251701248;visibility:visible;mso-wrap-style:square;mso-width-percent:0;mso-height-percent:0;mso-wrap-distance-left:9pt;mso-wrap-distance-top:0;mso-wrap-distance-right:9pt;mso-wrap-distance-bottom:0;mso-position-horizontal:absolute;mso-position-horizontal-relative:text;mso-position-vertical:absolute;mso-position-vertical-relative:text;mso-width-percent:0;mso-height-percent:0;mso-width-relative:margin;mso-height-relative:margin;v-text-anchor:top" o:gfxdata="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" filled="f" stroked="f" strokeweight=".5pt">
+              <v:shape w14:anchorId="723727B5" id="Text Box 25" o:spid="_x0000_s1047" type="#_x0000_t202" style="position:absolute;margin-left:405.55pt;margin-top:44.3pt;width:58.75pt;height:20.45pt;z-index:251701248;visibility:visible;mso-wrap-style:square;mso-width-percent:0;mso-height-percent:0;mso-wrap-distance-left:9pt;mso-wrap-distance-top:0;mso-wrap-distance-right:9pt;mso-wrap-distance-bottom:0;mso-position-horizontal:absolute;mso-position-horizontal-relative:text;mso-position-vertical:absolute;mso-position-vertical-relative:text;mso-width-percent:0;mso-height-percent:0;mso-width-relative:margin;mso-height-relative:margin;v-text-anchor:top" o:gfxdata="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" filled="f" stroked="f" strokeweight=".5pt">
                 <v:textbox>
                   <w:txbxContent>
                     <w:p>
@@ -5884,7 +5393,7 @@
         <mc:AlternateContent>
           <mc:Choice Requires="wps">
             <w:drawing>
-              <wp:anchor distT="0" distB="0" distL="114300" distR="114300" simplePos="0" relativeHeight="251723776" behindDoc="0" locked="0" layoutInCell="1" allowOverlap="1" wp14:anchorId="70234C31" wp14:editId="1B9C0254">
+              <wp:anchor distT="0" distB="0" distL="114300" distR="114300" simplePos="0" relativeHeight="251723776" behindDoc="0" locked="0" layoutInCell="1" allowOverlap="1" wp14:anchorId="70234C31" wp14:editId="6451500E">
                 <wp:simplePos x="0" y="0"/>
                 <wp:positionH relativeFrom="column">
                   <wp:posOffset>7440295</wp:posOffset>
@@ -5912,11 +5421,9 @@
                         <a:solidFill>
                           <a:schemeClr val="lt1"/>
                         </a:solidFill>
-                        <a:ln w="12700">
+                        <a:ln w="6350">
                           <a:solidFill>
-                            <a:schemeClr val="bg2">
-                              <a:lumMod val="50000"/>
-                            </a:schemeClr>
+                            <a:prstClr val="black"/>
                           </a:solidFill>
                         </a:ln>
                       </wps:spPr>
@@ -5960,7 +5467,7 @@
           </mc:Choice>
           <mc:Fallback>
             <w:pict>
-              <v:shape w14:anchorId="70234C31" id="Text Box 34" o:spid="_x0000_s1050" type="#_x0000_t202" style="position:absolute;margin-left:585.85pt;margin-top:181.45pt;width:94.4pt;height:39.55pt;z-index:251723776;visibility:visible;mso-wrap-style:square;mso-width-percent:0;mso-height-percent:0;mso-wrap-distance-left:9pt;mso-wrap-distance-top:0;mso-wrap-distance-right:9pt;mso-wrap-distance-bottom:0;mso-position-horizontal:absolute;mso-position-horizontal-relative:text;mso-position-vertical:absolute;mso-position-vertical-relative:text;mso-width-percent:0;mso-height-percent:0;mso-width-relative:margin;mso-height-relative:margin;v-text-anchor:top" o:gfxdata="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" fillcolor="white [3201]" strokecolor="#747070 [1614]" strokeweight="1pt">
+              <v:shape w14:anchorId="70234C31" id="Text Box 34" o:spid="_x0000_s1048" type="#_x0000_t202" style="position:absolute;margin-left:585.85pt;margin-top:181.45pt;width:94.4pt;height:39.55pt;z-index:251723776;visibility:visible;mso-wrap-style:square;mso-width-percent:0;mso-height-percent:0;mso-wrap-distance-left:9pt;mso-wrap-distance-top:0;mso-wrap-distance-right:9pt;mso-wrap-distance-bottom:0;mso-position-horizontal:absolute;mso-position-horizontal-relative:text;mso-position-vertical:absolute;mso-position-vertical-relative:text;mso-width-percent:0;mso-height-percent:0;mso-width-relative:margin;mso-height-relative:margin;v-text-anchor:top" o:gfxdata="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" fillcolor="white [3201]" strokeweight=".5pt">
                 <v:textbox>
                   <w:txbxContent>
                     <w:p>
@@ -5994,7 +5501,7 @@
         <mc:AlternateContent>
           <mc:Choice Requires="wps">
             <w:drawing>
-              <wp:anchor distT="0" distB="0" distL="114300" distR="114300" simplePos="0" relativeHeight="251725824" behindDoc="0" locked="0" layoutInCell="1" allowOverlap="1" wp14:anchorId="3B932F9A" wp14:editId="4B12087D">
+              <wp:anchor distT="0" distB="0" distL="114300" distR="114300" simplePos="0" relativeHeight="251725824" behindDoc="0" locked="0" layoutInCell="1" allowOverlap="1" wp14:anchorId="3B932F9A" wp14:editId="59470E36">
                 <wp:simplePos x="0" y="0"/>
                 <wp:positionH relativeFrom="column">
                   <wp:posOffset>7440814</wp:posOffset>
@@ -6022,11 +5529,9 @@
                         <a:solidFill>
                           <a:schemeClr val="lt1"/>
                         </a:solidFill>
-                        <a:ln w="12700">
+                        <a:ln w="6350">
                           <a:solidFill>
-                            <a:schemeClr val="bg2">
-                              <a:lumMod val="50000"/>
-                            </a:schemeClr>
+                            <a:prstClr val="black"/>
                           </a:solidFill>
                         </a:ln>
                       </wps:spPr>
@@ -6045,7 +5550,7 @@
                                 <w:sz w:val="18"/>
                                 <w:szCs w:val="18"/>
                               </w:rPr>
-                              <w:t>查看战况</w:t>
+                              <w:t>点击查看战况</w:t>
                             </w:r>
                           </w:p>
                         </w:txbxContent>
@@ -6070,7 +5575,7 @@
           </mc:Choice>
           <mc:Fallback>
             <w:pict>
-              <v:shape w14:anchorId="3B932F9A" id="Text Box 37" o:spid="_x0000_s1051" type="#_x0000_t202" style="position:absolute;margin-left:585.9pt;margin-top:346.7pt;width:94.4pt;height:21.1pt;z-index:251725824;visibility:visible;mso-wrap-style:square;mso-width-percent:0;mso-height-percent:0;mso-wrap-distance-left:9pt;mso-wrap-distance-top:0;mso-wrap-distance-right:9pt;mso-wrap-distance-bottom:0;mso-position-horizontal:absolute;mso-position-horizontal-relative:text;mso-position-vertical:absolute;mso-position-vertical-relative:text;mso-width-percent:0;mso-height-percent:0;mso-width-relative:margin;mso-height-relative:margin;v-text-anchor:top" o:gfxdata="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" fillcolor="white [3201]" strokecolor="#747070 [1614]" strokeweight="1pt">
+              <v:shape w14:anchorId="3B932F9A" id="Text Box 37" o:spid="_x0000_s1049" type="#_x0000_t202" style="position:absolute;margin-left:585.9pt;margin-top:346.7pt;width:94.4pt;height:21.1pt;z-index:251725824;visibility:visible;mso-wrap-style:square;mso-width-percent:0;mso-height-percent:0;mso-wrap-distance-left:9pt;mso-wrap-distance-top:0;mso-wrap-distance-right:9pt;mso-wrap-distance-bottom:0;mso-position-horizontal:absolute;mso-position-horizontal-relative:text;mso-position-vertical:absolute;mso-position-vertical-relative:text;mso-width-percent:0;mso-height-percent:0;mso-width-relative:margin;mso-height-relative:margin;v-text-anchor:top" o:gfxdata="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" fillcolor="white [3201]" strokeweight=".5pt">
                 <v:textbox>
                   <w:txbxContent>
                     <w:p>
@@ -6086,7 +5591,7 @@
                           <w:sz w:val="18"/>
                           <w:szCs w:val="18"/>
                         </w:rPr>
-                        <w:t>查看战况</w:t>
+                        <w:t>点击查看战况</w:t>
                       </w:r>
                     </w:p>
                   </w:txbxContent>
@@ -6254,7 +5759,7 @@
         <mc:AlternateContent>
           <mc:Choice Requires="wps">
             <w:drawing>
-              <wp:anchor distT="0" distB="0" distL="114300" distR="114300" simplePos="0" relativeHeight="251676672" behindDoc="0" locked="0" layoutInCell="1" allowOverlap="1" wp14:anchorId="615F30F9" wp14:editId="535C7A3B">
+              <wp:anchor distT="0" distB="0" distL="114300" distR="114300" simplePos="0" relativeHeight="251676672" behindDoc="0" locked="0" layoutInCell="1" allowOverlap="1" wp14:anchorId="615F30F9" wp14:editId="42369B71">
                 <wp:simplePos x="0" y="0"/>
                 <wp:positionH relativeFrom="column">
                   <wp:posOffset>-654342</wp:posOffset>
@@ -6312,12 +5817,426 @@
           </mc:Choice>
           <mc:Fallback>
             <w:pict>
-              <v:shapetype w14:anchorId="0F7002B9" id="_x0000_t32" coordsize="21600,21600" o:spt="32" o:oned="t" path="m,l21600,21600e" filled="f">
-                <v:path arrowok="t" fillok="f" o:connecttype="none"/>
-                <o:lock v:ext="edit" shapetype="t"/>
-              </v:shapetype>
-              <v:shape id="Straight Arrow Connector 12" o:spid="_x0000_s1026" type="#_x0000_t32" style="position:absolute;margin-left:-51.5pt;margin-top:309.8pt;width:771.5pt;height:3.6pt;z-index:251676672;visibility:visible;mso-wrap-style:square;mso-width-percent:0;mso-height-percent:0;mso-wrap-distance-left:9pt;mso-wrap-distance-top:0;mso-wrap-distance-right:9pt;mso-wrap-distance-bottom:0;mso-position-horizontal:absolute;mso-position-horizontal-relative:text;mso-position-vertical:absolute;mso-position-vertical-relative:text;mso-width-percent:0;mso-height-percent:0;mso-width-relative:margin;mso-height-relative:margin" o:gfxdata="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" strokecolor="#4472c4 [3204]" strokeweight=".5pt">
+              <v:shape w14:anchorId="6F88559E" id="Straight Arrow Connector 12" o:spid="_x0000_s1026" type="#_x0000_t32" style="position:absolute;margin-left:-51.5pt;margin-top:309.8pt;width:771.5pt;height:3.6pt;z-index:251676672;visibility:visible;mso-wrap-style:square;mso-width-percent:0;mso-height-percent:0;mso-wrap-distance-left:9pt;mso-wrap-distance-top:0;mso-wrap-distance-right:9pt;mso-wrap-distance-bottom:0;mso-position-horizontal:absolute;mso-position-horizontal-relative:text;mso-position-vertical:absolute;mso-position-vertical-relative:text;mso-width-percent:0;mso-height-percent:0;mso-width-relative:margin;mso-height-relative:margin" o:gfxdata="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" strokecolor="#4472c4 [3204]" strokeweight=".5pt">
                 <v:stroke endarrow="block" joinstyle="miter"/>
+              </v:shape>
+            </w:pict>
+          </mc:Fallback>
+        </mc:AlternateContent>
+      </w:r>
+      <w:r>
+        <w:rPr>
+          <w:rFonts w:hint="eastAsia"/>
+          <w:noProof/>
+        </w:rPr>
+        <mc:AlternateContent>
+          <mc:Choice Requires="wps">
+            <w:drawing>
+              <wp:anchor distT="0" distB="0" distL="114300" distR="114300" simplePos="0" relativeHeight="251697152" behindDoc="0" locked="0" layoutInCell="1" allowOverlap="1" wp14:anchorId="792A423C" wp14:editId="43F61784">
+                <wp:simplePos x="0" y="0"/>
+                <wp:positionH relativeFrom="column">
+                  <wp:posOffset>6081389</wp:posOffset>
+                </wp:positionH>
+                <wp:positionV relativeFrom="paragraph">
+                  <wp:posOffset>5158740</wp:posOffset>
+                </wp:positionV>
+                <wp:extent cx="1593908" cy="628650"/>
+                <wp:effectExtent l="0" t="0" r="6350" b="6350"/>
+                <wp:wrapNone/>
+                <wp:docPr id="23" name="Text Box 23"/>
+                <wp:cNvGraphicFramePr/>
+                <a:graphic xmlns:a="http://schemas.openxmlformats.org/drawingml/2006/main">
+                  <a:graphicData uri="http://schemas.microsoft.com/office/word/2010/wordprocessingShape">
+                    <wps:wsp>
+                      <wps:cNvSpPr txBox="1"/>
+                      <wps:spPr>
+                        <a:xfrm>
+                          <a:off x="0" y="0"/>
+                          <a:ext cx="1593908" cy="628650"/>
+                        </a:xfrm>
+                        <a:prstGeom prst="rect">
+                          <a:avLst/>
+                        </a:prstGeom>
+                        <a:solidFill>
+                          <a:schemeClr val="lt1"/>
+                        </a:solidFill>
+                        <a:ln w="6350">
+                          <a:noFill/>
+                        </a:ln>
+                      </wps:spPr>
+                      <wps:txbx>
+                        <w:txbxContent>
+                          <w:p>
+                            <w:pPr>
+                              <w:jc w:val="center"/>
+                              <w:rPr>
+                                <w:sz w:val="18"/>
+                                <w:szCs w:val="18"/>
+                              </w:rPr>
+                            </w:pPr>
+                            <w:r>
+                              <w:rPr>
+                                <w:rFonts w:hint="eastAsia"/>
+                                <w:sz w:val="18"/>
+                                <w:szCs w:val="18"/>
+                              </w:rPr>
+                              <w:t>区块</w:t>
+                            </w:r>
+                            <w:r>
+                              <w:rPr>
+                                <w:rFonts w:hint="eastAsia"/>
+                                <w:sz w:val="18"/>
+                                <w:szCs w:val="18"/>
+                              </w:rPr>
+                              <w:t>高度</w:t>
+                            </w:r>
+                            <w:r>
+                              <w:rPr>
+                                <w:sz w:val="18"/>
+                                <w:szCs w:val="18"/>
+                              </w:rPr>
+                              <w:t>t1+</w:t>
+                            </w:r>
+                            <w:r>
+                              <w:rPr>
+                                <w:rFonts w:hint="eastAsia"/>
+                                <w:sz w:val="18"/>
+                                <w:szCs w:val="18"/>
+                              </w:rPr>
+                              <w:t>t</w:t>
+                            </w:r>
+                            <w:r>
+                              <w:rPr>
+                                <w:sz w:val="18"/>
+                                <w:szCs w:val="18"/>
+                              </w:rPr>
+                              <w:t>2</w:t>
+                            </w:r>
+                          </w:p>
+                          <w:p>
+                            <w:pPr>
+                              <w:jc w:val="center"/>
+                              <w:rPr>
+                                <w:sz w:val="18"/>
+                                <w:szCs w:val="18"/>
+                              </w:rPr>
+                            </w:pPr>
+                            <w:r>
+                              <w:rPr>
+                                <w:rFonts w:hint="eastAsia"/>
+                                <w:sz w:val="18"/>
+                                <w:szCs w:val="18"/>
+                              </w:rPr>
+                              <w:t>对所有提供</w:t>
+                            </w:r>
+                            <w:proofErr w:type="spellStart"/>
+                            <w:r>
+                              <w:rPr>
+                                <w:sz w:val="18"/>
+                                <w:szCs w:val="18"/>
+                              </w:rPr>
+                              <w:t>nou</w:t>
+                            </w:r>
+                            <w:r>
+                              <w:rPr>
+                                <w:rFonts w:hint="eastAsia"/>
+                                <w:sz w:val="18"/>
+                                <w:szCs w:val="18"/>
+                              </w:rPr>
+                              <w:t>n</w:t>
+                            </w:r>
+                            <w:r>
+                              <w:rPr>
+                                <w:sz w:val="18"/>
+                                <w:szCs w:val="18"/>
+                              </w:rPr>
+                              <w:t>ce</w:t>
+                            </w:r>
+                            <w:proofErr w:type="spellEnd"/>
+                            <w:r>
+                              <w:rPr>
+                                <w:rFonts w:hint="eastAsia"/>
+                                <w:sz w:val="18"/>
+                                <w:szCs w:val="18"/>
+                              </w:rPr>
+                              <w:t>的玩家进行结算</w:t>
+                            </w:r>
+                            <w:r>
+                              <w:rPr>
+                                <w:rFonts w:hint="eastAsia"/>
+                                <w:sz w:val="18"/>
+                                <w:szCs w:val="18"/>
+                              </w:rPr>
+                              <w:t>。战役结束</w:t>
+                            </w:r>
+                          </w:p>
+                        </w:txbxContent>
+                      </wps:txbx>
+                      <wps:bodyPr rot="0" spcFirstLastPara="0" vertOverflow="overflow" horzOverflow="overflow" vert="horz" wrap="square" lIns="91440" tIns="45720" rIns="91440" bIns="45720" numCol="1" spcCol="0" rtlCol="0" fromWordArt="0" anchor="t" anchorCtr="0" forceAA="0" compatLnSpc="1">
+                        <a:prstTxWarp prst="textNoShape">
+                          <a:avLst/>
+                        </a:prstTxWarp>
+                        <a:noAutofit/>
+                      </wps:bodyPr>
+                    </wps:wsp>
+                  </a:graphicData>
+                </a:graphic>
+                <wp14:sizeRelH relativeFrom="margin">
+                  <wp14:pctWidth>0</wp14:pctWidth>
+                </wp14:sizeRelH>
+                <wp14:sizeRelV relativeFrom="margin">
+                  <wp14:pctHeight>0</wp14:pctHeight>
+                </wp14:sizeRelV>
+              </wp:anchor>
+            </w:drawing>
+          </mc:Choice>
+          <mc:Fallback>
+            <w:pict>
+              <v:shape w14:anchorId="792A423C" id="Text Box 23" o:spid="_x0000_s1050" type="#_x0000_t202" style="position:absolute;margin-left:478.85pt;margin-top:406.2pt;width:125.5pt;height:49.5pt;z-index:251697152;visibility:visible;mso-wrap-style:square;mso-width-percent:0;mso-height-percent:0;mso-wrap-distance-left:9pt;mso-wrap-distance-top:0;mso-wrap-distance-right:9pt;mso-wrap-distance-bottom:0;mso-position-horizontal:absolute;mso-position-horizontal-relative:text;mso-position-vertical:absolute;mso-position-vertical-relative:text;mso-width-percent:0;mso-height-percent:0;mso-width-relative:margin;mso-height-relative:margin;v-text-anchor:top" o:gfxdata="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" fillcolor="white [3201]" stroked="f" strokeweight=".5pt">
+                <v:textbox>
+                  <w:txbxContent>
+                    <w:p>
+                      <w:pPr>
+                        <w:jc w:val="center"/>
+                        <w:rPr>
+                          <w:sz w:val="18"/>
+                          <w:szCs w:val="18"/>
+                        </w:rPr>
+                      </w:pPr>
+                      <w:r>
+                        <w:rPr>
+                          <w:rFonts w:hint="eastAsia"/>
+                          <w:sz w:val="18"/>
+                          <w:szCs w:val="18"/>
+                        </w:rPr>
+                        <w:t>区块</w:t>
+                      </w:r>
+                      <w:r>
+                        <w:rPr>
+                          <w:rFonts w:hint="eastAsia"/>
+                          <w:sz w:val="18"/>
+                          <w:szCs w:val="18"/>
+                        </w:rPr>
+                        <w:t>高度</w:t>
+                      </w:r>
+                      <w:r>
+                        <w:rPr>
+                          <w:sz w:val="18"/>
+                          <w:szCs w:val="18"/>
+                        </w:rPr>
+                        <w:t>t1+</w:t>
+                      </w:r>
+                      <w:r>
+                        <w:rPr>
+                          <w:rFonts w:hint="eastAsia"/>
+                          <w:sz w:val="18"/>
+                          <w:szCs w:val="18"/>
+                        </w:rPr>
+                        <w:t>t</w:t>
+                      </w:r>
+                      <w:r>
+                        <w:rPr>
+                          <w:sz w:val="18"/>
+                          <w:szCs w:val="18"/>
+                        </w:rPr>
+                        <w:t>2</w:t>
+                      </w:r>
+                    </w:p>
+                    <w:p>
+                      <w:pPr>
+                        <w:jc w:val="center"/>
+                        <w:rPr>
+                          <w:sz w:val="18"/>
+                          <w:szCs w:val="18"/>
+                        </w:rPr>
+                      </w:pPr>
+                      <w:r>
+                        <w:rPr>
+                          <w:rFonts w:hint="eastAsia"/>
+                          <w:sz w:val="18"/>
+                          <w:szCs w:val="18"/>
+                        </w:rPr>
+                        <w:t>对所有提供</w:t>
+                      </w:r>
+                      <w:proofErr w:type="spellStart"/>
+                      <w:r>
+                        <w:rPr>
+                          <w:sz w:val="18"/>
+                          <w:szCs w:val="18"/>
+                        </w:rPr>
+                        <w:t>nou</w:t>
+                      </w:r>
+                      <w:r>
+                        <w:rPr>
+                          <w:rFonts w:hint="eastAsia"/>
+                          <w:sz w:val="18"/>
+                          <w:szCs w:val="18"/>
+                        </w:rPr>
+                        <w:t>n</w:t>
+                      </w:r>
+                      <w:r>
+                        <w:rPr>
+                          <w:sz w:val="18"/>
+                          <w:szCs w:val="18"/>
+                        </w:rPr>
+                        <w:t>ce</w:t>
+                      </w:r>
+                      <w:proofErr w:type="spellEnd"/>
+                      <w:r>
+                        <w:rPr>
+                          <w:rFonts w:hint="eastAsia"/>
+                          <w:sz w:val="18"/>
+                          <w:szCs w:val="18"/>
+                        </w:rPr>
+                        <w:t>的玩家进行结算</w:t>
+                      </w:r>
+                      <w:r>
+                        <w:rPr>
+                          <w:rFonts w:hint="eastAsia"/>
+                          <w:sz w:val="18"/>
+                          <w:szCs w:val="18"/>
+                        </w:rPr>
+                        <w:t>。战役结束</w:t>
+                      </w:r>
+                    </w:p>
+                  </w:txbxContent>
+                </v:textbox>
+              </v:shape>
+            </w:pict>
+          </mc:Fallback>
+        </mc:AlternateContent>
+      </w:r>
+      <w:r>
+        <w:rPr>
+          <w:rFonts w:hint="eastAsia"/>
+          <w:noProof/>
+        </w:rPr>
+        <mc:AlternateContent>
+          <mc:Choice Requires="wps">
+            <w:drawing>
+              <wp:anchor distT="0" distB="0" distL="114300" distR="114300" simplePos="0" relativeHeight="251688960" behindDoc="0" locked="0" layoutInCell="1" allowOverlap="1" wp14:anchorId="7614F253" wp14:editId="6EE829CA">
+                <wp:simplePos x="0" y="0"/>
+                <wp:positionH relativeFrom="column">
+                  <wp:posOffset>1048315</wp:posOffset>
+                </wp:positionH>
+                <wp:positionV relativeFrom="paragraph">
+                  <wp:posOffset>5167362</wp:posOffset>
+                </wp:positionV>
+                <wp:extent cx="796954" cy="494665"/>
+                <wp:effectExtent l="0" t="0" r="3175" b="635"/>
+                <wp:wrapNone/>
+                <wp:docPr id="19" name="Text Box 19"/>
+                <wp:cNvGraphicFramePr/>
+                <a:graphic xmlns:a="http://schemas.openxmlformats.org/drawingml/2006/main">
+                  <a:graphicData uri="http://schemas.microsoft.com/office/word/2010/wordprocessingShape">
+                    <wps:wsp>
+                      <wps:cNvSpPr txBox="1"/>
+                      <wps:spPr>
+                        <a:xfrm>
+                          <a:off x="0" y="0"/>
+                          <a:ext cx="796954" cy="494665"/>
+                        </a:xfrm>
+                        <a:prstGeom prst="rect">
+                          <a:avLst/>
+                        </a:prstGeom>
+                        <a:solidFill>
+                          <a:schemeClr val="lt1"/>
+                        </a:solidFill>
+                        <a:ln w="6350">
+                          <a:noFill/>
+                        </a:ln>
+                      </wps:spPr>
+                      <wps:txbx>
+                        <w:txbxContent>
+                          <w:p>
+                            <w:pPr>
+                              <w:rPr>
+                                <w:sz w:val="18"/>
+                                <w:szCs w:val="18"/>
+                              </w:rPr>
+                            </w:pPr>
+                            <w:r>
+                              <w:rPr>
+                                <w:rFonts w:hint="eastAsia"/>
+                                <w:sz w:val="18"/>
+                                <w:szCs w:val="18"/>
+                              </w:rPr>
+                              <w:t>区块</w:t>
+                            </w:r>
+                            <w:r>
+                              <w:rPr>
+                                <w:rFonts w:hint="eastAsia"/>
+                                <w:sz w:val="18"/>
+                                <w:szCs w:val="18"/>
+                              </w:rPr>
+                              <w:t>高度</w:t>
+                            </w:r>
+                            <w:r>
+                              <w:rPr>
+                                <w:sz w:val="18"/>
+                                <w:szCs w:val="18"/>
+                              </w:rPr>
+                              <w:t>0</w:t>
+                            </w:r>
+                          </w:p>
+                        </w:txbxContent>
+                      </wps:txbx>
+                      <wps:bodyPr rot="0" spcFirstLastPara="0" vertOverflow="overflow" horzOverflow="overflow" vert="horz" wrap="square" lIns="91440" tIns="45720" rIns="91440" bIns="45720" numCol="1" spcCol="0" rtlCol="0" fromWordArt="0" anchor="t" anchorCtr="0" forceAA="0" compatLnSpc="1">
+                        <a:prstTxWarp prst="textNoShape">
+                          <a:avLst/>
+                        </a:prstTxWarp>
+                        <a:noAutofit/>
+                      </wps:bodyPr>
+                    </wps:wsp>
+                  </a:graphicData>
+                </a:graphic>
+                <wp14:sizeRelH relativeFrom="margin">
+                  <wp14:pctWidth>0</wp14:pctWidth>
+                </wp14:sizeRelH>
+                <wp14:sizeRelV relativeFrom="margin">
+                  <wp14:pctHeight>0</wp14:pctHeight>
+                </wp14:sizeRelV>
+              </wp:anchor>
+            </w:drawing>
+          </mc:Choice>
+          <mc:Fallback>
+            <w:pict>
+              <v:shape w14:anchorId="7614F253" id="Text Box 19" o:spid="_x0000_s1051" type="#_x0000_t202" style="position:absolute;margin-left:82.55pt;margin-top:406.9pt;width:62.75pt;height:38.95pt;z-index:251688960;visibility:visible;mso-wrap-style:square;mso-width-percent:0;mso-height-percent:0;mso-wrap-distance-left:9pt;mso-wrap-distance-top:0;mso-wrap-distance-right:9pt;mso-wrap-distance-bottom:0;mso-position-horizontal:absolute;mso-position-horizontal-relative:text;mso-position-vertical:absolute;mso-position-vertical-relative:text;mso-width-percent:0;mso-height-percent:0;mso-width-relative:margin;mso-height-relative:margin;v-text-anchor:top" o:gfxdata="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" fillcolor="white [3201]" stroked="f" strokeweight=".5pt">
+                <v:textbox>
+                  <w:txbxContent>
+                    <w:p>
+                      <w:pPr>
+                        <w:rPr>
+                          <w:sz w:val="18"/>
+                          <w:szCs w:val="18"/>
+                        </w:rPr>
+                      </w:pPr>
+                      <w:r>
+                        <w:rPr>
+                          <w:rFonts w:hint="eastAsia"/>
+                          <w:sz w:val="18"/>
+                          <w:szCs w:val="18"/>
+                        </w:rPr>
+                        <w:t>区块</w:t>
+                      </w:r>
+                      <w:r>
+                        <w:rPr>
+                          <w:rFonts w:hint="eastAsia"/>
+                          <w:sz w:val="18"/>
+                          <w:szCs w:val="18"/>
+                        </w:rPr>
+                        <w:t>高度</w:t>
+                      </w:r>
+                      <w:r>
+                        <w:rPr>
+                          <w:sz w:val="18"/>
+                          <w:szCs w:val="18"/>
+                        </w:rPr>
+                        <w:t>0</w:t>
+                      </w:r>
+                    </w:p>
+                  </w:txbxContent>
+                </v:textbox>
               </v:shape>
             </w:pict>
           </mc:Fallback>

</xml_diff>